<commit_message>
Edited Document to include Software list
</commit_message>
<xml_diff>
--- a/deploy/docs/local_dev_setup/Local_Development_Site_Setup_Windows_10.docx
+++ b/deploy/docs/local_dev_setup/Local_Development_Site_Setup_Windows_10.docx
@@ -121,7 +121,16 @@
                 <w:sz w:val="24"/>
                 <w:szCs w:val="24"/>
               </w:rPr>
-              <w:t>Setup Windows 10</w:t>
+              <w:t xml:space="preserve">Setup Windows </w:t>
+            </w:r>
+            <w:proofErr w:type="gramStart"/>
+            <w:r>
+              <w:rPr>
+                <w:b/>
+                <w:sz w:val="24"/>
+                <w:szCs w:val="24"/>
+              </w:rPr>
+              <w:t>10</w:t>
             </w:r>
             <w:r>
               <w:rPr>
@@ -129,7 +138,16 @@
                 <w:sz w:val="24"/>
                 <w:szCs w:val="24"/>
               </w:rPr>
-              <w:t xml:space="preserve">  64bit</w:t>
+              <w:t xml:space="preserve">  64</w:t>
+            </w:r>
+            <w:proofErr w:type="gramEnd"/>
+            <w:r>
+              <w:rPr>
+                <w:b/>
+                <w:sz w:val="24"/>
+                <w:szCs w:val="24"/>
+              </w:rPr>
+              <w:t>bit</w:t>
             </w:r>
           </w:p>
         </w:tc>
@@ -303,8 +321,6 @@
               </w:rPr>
               <w:t>11/21</w:t>
             </w:r>
-            <w:bookmarkStart w:id="0" w:name="_GoBack"/>
-            <w:bookmarkEnd w:id="0"/>
             <w:r>
               <w:rPr>
                 <w:b/>
@@ -637,6 +653,124 @@
         </w:rPr>
         <w:t>Required Software:</w:t>
       </w:r>
+      <w:bookmarkStart w:id="0" w:name="_GoBack"/>
+      <w:bookmarkEnd w:id="0"/>
+    </w:p>
+    <w:p>
+      <w:pPr>
+        <w:rPr>
+          <w:sz w:val="24"/>
+          <w:szCs w:val="24"/>
+        </w:rPr>
+      </w:pPr>
+      <w:hyperlink r:id="rId5" w:history="1">
+        <w:r>
+          <w:rPr>
+            <w:rStyle w:val="Hyperlink"/>
+            <w:sz w:val="24"/>
+            <w:szCs w:val="24"/>
+          </w:rPr>
+          <w:t xml:space="preserve">Python 3.5.4 </w:t>
+        </w:r>
+        <w:proofErr w:type="gramStart"/>
+        <w:r>
+          <w:rPr>
+            <w:rStyle w:val="Hyperlink"/>
+            <w:sz w:val="24"/>
+            <w:szCs w:val="24"/>
+          </w:rPr>
+          <w:t>( 64</w:t>
+        </w:r>
+        <w:proofErr w:type="gramEnd"/>
+        <w:r>
+          <w:rPr>
+            <w:rStyle w:val="Hyperlink"/>
+            <w:sz w:val="24"/>
+            <w:szCs w:val="24"/>
+          </w:rPr>
+          <w:t>bit )</w:t>
+        </w:r>
+      </w:hyperlink>
+    </w:p>
+    <w:p>
+      <w:pPr>
+        <w:rPr>
+          <w:rStyle w:val="Hyperlink"/>
+          <w:sz w:val="24"/>
+          <w:szCs w:val="24"/>
+        </w:rPr>
+      </w:pPr>
+      <w:hyperlink r:id="rId6" w:history="1">
+        <w:r>
+          <w:rPr>
+            <w:rStyle w:val="Hyperlink"/>
+            <w:sz w:val="24"/>
+            <w:szCs w:val="24"/>
+          </w:rPr>
+          <w:t>EDB P</w:t>
+        </w:r>
+        <w:r>
+          <w:rPr>
+            <w:rStyle w:val="Hyperlink"/>
+            <w:sz w:val="24"/>
+            <w:szCs w:val="24"/>
+          </w:rPr>
+          <w:t>ostgreSQL 9.5.10</w:t>
+        </w:r>
+      </w:hyperlink>
+    </w:p>
+    <w:p>
+      <w:pPr>
+        <w:rPr>
+          <w:sz w:val="24"/>
+          <w:szCs w:val="24"/>
+        </w:rPr>
+      </w:pPr>
+      <w:hyperlink r:id="rId7" w:history="1">
+        <w:r>
+          <w:rPr>
+            <w:rStyle w:val="Hyperlink"/>
+            <w:sz w:val="24"/>
+            <w:szCs w:val="24"/>
+          </w:rPr>
+          <w:t>OSGeo4W 64bit</w:t>
+        </w:r>
+      </w:hyperlink>
+    </w:p>
+    <w:p>
+      <w:pPr>
+        <w:rPr>
+          <w:sz w:val="24"/>
+          <w:szCs w:val="24"/>
+        </w:rPr>
+      </w:pPr>
+      <w:hyperlink r:id="rId8" w:history="1">
+        <w:r>
+          <w:rPr>
+            <w:rStyle w:val="Hyperlink"/>
+            <w:sz w:val="24"/>
+            <w:szCs w:val="24"/>
+          </w:rPr>
+          <w:t>Node.js</w:t>
+        </w:r>
+      </w:hyperlink>
+      <w:r>
+        <w:rPr>
+          <w:rStyle w:val="Hyperlink"/>
+          <w:sz w:val="24"/>
+          <w:szCs w:val="24"/>
+        </w:rPr>
+        <w:t xml:space="preserve"> 64bit</w:t>
+      </w:r>
+    </w:p>
+    <w:p>
+      <w:pPr>
+        <w:rPr>
+          <w:b/>
+          <w:sz w:val="24"/>
+          <w:szCs w:val="24"/>
+        </w:rPr>
+      </w:pPr>
     </w:p>
     <w:p>
       <w:pPr>
@@ -694,16 +828,32 @@
           <w:sz w:val="24"/>
           <w:szCs w:val="24"/>
         </w:rPr>
-        <w:t>e GlobalFin</w:t>
-      </w:r>
-      <w:r>
-        <w:rPr>
-          <w:sz w:val="24"/>
-          <w:szCs w:val="24"/>
-        </w:rPr>
-        <w:t xml:space="preserve">Print Repository to a folder using </w:t>
-      </w:r>
-      <w:hyperlink r:id="rId5" w:history="1">
+        <w:t xml:space="preserve">e </w:t>
+      </w:r>
+      <w:proofErr w:type="spellStart"/>
+      <w:r>
+        <w:rPr>
+          <w:sz w:val="24"/>
+          <w:szCs w:val="24"/>
+        </w:rPr>
+        <w:t>GlobalFin</w:t>
+      </w:r>
+      <w:r>
+        <w:rPr>
+          <w:sz w:val="24"/>
+          <w:szCs w:val="24"/>
+        </w:rPr>
+        <w:t>Print</w:t>
+      </w:r>
+      <w:proofErr w:type="spellEnd"/>
+      <w:r>
+        <w:rPr>
+          <w:sz w:val="24"/>
+          <w:szCs w:val="24"/>
+        </w:rPr>
+        <w:t xml:space="preserve"> Repository to a folder using </w:t>
+      </w:r>
+      <w:hyperlink r:id="rId9" w:history="1">
         <w:r>
           <w:rPr>
             <w:rStyle w:val="Hyperlink"/>
@@ -767,7 +917,7 @@
                     </pic:cNvPicPr>
                   </pic:nvPicPr>
                   <pic:blipFill>
-                    <a:blip r:embed="rId6">
+                    <a:blip r:embed="rId10">
                       <a:extLst>
                         <a:ext uri="{28A0092B-C50C-407E-A947-70E740481C1C}">
                           <a14:useLocalDpi xmlns:a14="http://schemas.microsoft.com/office/drawing/2010/main" val="0"/>
@@ -816,7 +966,23 @@
           <w:sz w:val="24"/>
           <w:szCs w:val="24"/>
         </w:rPr>
-        <w:t>Change directory to the C:\ drive and make a directory for the GlobalFinPrint Repository</w:t>
+        <w:t xml:space="preserve">Change directory to the C:\ drive and make a directory for the </w:t>
+      </w:r>
+      <w:proofErr w:type="spellStart"/>
+      <w:r>
+        <w:rPr>
+          <w:sz w:val="24"/>
+          <w:szCs w:val="24"/>
+        </w:rPr>
+        <w:t>GlobalFinPrint</w:t>
+      </w:r>
+      <w:proofErr w:type="spellEnd"/>
+      <w:r>
+        <w:rPr>
+          <w:sz w:val="24"/>
+          <w:szCs w:val="24"/>
+        </w:rPr>
+        <w:t xml:space="preserve"> Repository</w:t>
       </w:r>
     </w:p>
     <w:p>
@@ -834,6 +1000,7 @@
           <w:sz w:val="24"/>
           <w:szCs w:val="24"/>
         </w:rPr>
+        <w:lastRenderedPageBreak/>
         <w:drawing>
           <wp:inline distT="0" distB="0" distL="0" distR="0">
             <wp:extent cx="1792224" cy="1344604"/>
@@ -852,7 +1019,7 @@
                     </pic:cNvPicPr>
                   </pic:nvPicPr>
                   <pic:blipFill>
-                    <a:blip r:embed="rId7">
+                    <a:blip r:embed="rId11">
                       <a:extLst>
                         <a:ext uri="{28A0092B-C50C-407E-A947-70E740481C1C}">
                           <a14:useLocalDpi xmlns:a14="http://schemas.microsoft.com/office/drawing/2010/main" val="0"/>
@@ -901,7 +1068,23 @@
           <w:sz w:val="24"/>
           <w:szCs w:val="24"/>
         </w:rPr>
-        <w:t>Clone the Github Repository with the following command</w:t>
+        <w:t xml:space="preserve">Clone the </w:t>
+      </w:r>
+      <w:proofErr w:type="spellStart"/>
+      <w:r>
+        <w:rPr>
+          <w:sz w:val="24"/>
+          <w:szCs w:val="24"/>
+        </w:rPr>
+        <w:t>Github</w:t>
+      </w:r>
+      <w:proofErr w:type="spellEnd"/>
+      <w:r>
+        <w:rPr>
+          <w:sz w:val="24"/>
+          <w:szCs w:val="24"/>
+        </w:rPr>
+        <w:t xml:space="preserve"> Repository with the following command</w:t>
       </w:r>
     </w:p>
     <w:p>
@@ -950,7 +1133,6 @@
           <w:sz w:val="24"/>
           <w:szCs w:val="24"/>
         </w:rPr>
-        <w:lastRenderedPageBreak/>
         <w:t>Download and Install Python 3.5</w:t>
       </w:r>
       <w:r>
@@ -958,14 +1140,30 @@
           <w:sz w:val="24"/>
           <w:szCs w:val="24"/>
         </w:rPr>
-        <w:t>.4 (</w:t>
-      </w:r>
-      <w:r>
-        <w:rPr>
-          <w:sz w:val="24"/>
-          <w:szCs w:val="24"/>
-        </w:rPr>
-        <w:t xml:space="preserve"> 64bit</w:t>
+        <w:t xml:space="preserve">.4 </w:t>
+      </w:r>
+      <w:proofErr w:type="gramStart"/>
+      <w:r>
+        <w:rPr>
+          <w:sz w:val="24"/>
+          <w:szCs w:val="24"/>
+        </w:rPr>
+        <w:t>(</w:t>
+      </w:r>
+      <w:r>
+        <w:rPr>
+          <w:sz w:val="24"/>
+          <w:szCs w:val="24"/>
+        </w:rPr>
+        <w:t xml:space="preserve"> 64</w:t>
+      </w:r>
+      <w:proofErr w:type="gramEnd"/>
+      <w:r>
+        <w:rPr>
+          <w:sz w:val="24"/>
+          <w:szCs w:val="24"/>
+        </w:rPr>
+        <w:t>bit</w:t>
       </w:r>
       <w:r>
         <w:rPr>
@@ -1028,7 +1226,7 @@
                     </pic:cNvPicPr>
                   </pic:nvPicPr>
                   <pic:blipFill>
-                    <a:blip r:embed="rId8">
+                    <a:blip r:embed="rId12">
                       <a:extLst>
                         <a:ext uri="{28A0092B-C50C-407E-A947-70E740481C1C}">
                           <a14:useLocalDpi xmlns:a14="http://schemas.microsoft.com/office/drawing/2010/main" val="0"/>
@@ -1106,7 +1304,7 @@
         </w:rPr>
         <w:t xml:space="preserve">Most of this steps in this setup can be found </w:t>
       </w:r>
-      <w:hyperlink r:id="rId9" w:anchor="django" w:history="1">
+      <w:hyperlink r:id="rId13" w:anchor="django" w:history="1">
         <w:r>
           <w:rPr>
             <w:rStyle w:val="Hyperlink"/>
@@ -1161,7 +1359,7 @@
         </w:rPr>
         <w:t xml:space="preserve">Download and Install </w:t>
       </w:r>
-      <w:hyperlink r:id="rId10" w:history="1">
+      <w:hyperlink r:id="rId14" w:history="1">
         <w:r>
           <w:rPr>
             <w:rStyle w:val="Hyperlink"/>
@@ -1275,6 +1473,7 @@
           <w:sz w:val="24"/>
           <w:szCs w:val="24"/>
         </w:rPr>
+        <w:lastRenderedPageBreak/>
         <w:drawing>
           <wp:inline distT="0" distB="0" distL="0" distR="0">
             <wp:extent cx="4776826" cy="2873375"/>
@@ -1293,7 +1492,7 @@
                     </pic:cNvPicPr>
                   </pic:nvPicPr>
                   <pic:blipFill>
-                    <a:blip r:embed="rId11">
+                    <a:blip r:embed="rId15">
                       <a:extLst>
                         <a:ext uri="{28A0092B-C50C-407E-A947-70E740481C1C}">
                           <a14:useLocalDpi xmlns:a14="http://schemas.microsoft.com/office/drawing/2010/main" val="0"/>
@@ -1388,12 +1587,21 @@
         </w:rPr>
         <w:t>‘</w:t>
       </w:r>
-      <w:r>
-        <w:rPr>
-          <w:sz w:val="24"/>
-          <w:szCs w:val="24"/>
-        </w:rPr>
-        <w:t>PostGIS 2.3 Bundle for PostgreSQL 9.5 (64bit) v2.3.3</w:t>
+      <w:proofErr w:type="spellStart"/>
+      <w:r>
+        <w:rPr>
+          <w:sz w:val="24"/>
+          <w:szCs w:val="24"/>
+        </w:rPr>
+        <w:t>PostGIS</w:t>
+      </w:r>
+      <w:proofErr w:type="spellEnd"/>
+      <w:r>
+        <w:rPr>
+          <w:sz w:val="24"/>
+          <w:szCs w:val="24"/>
+        </w:rPr>
+        <w:t xml:space="preserve"> 2.3 Bundle for PostgreSQL 9.5 (64bit) v2.3.3</w:t>
       </w:r>
       <w:r>
         <w:rPr>
@@ -1436,7 +1644,7 @@
                     </pic:cNvPicPr>
                   </pic:nvPicPr>
                   <pic:blipFill>
-                    <a:blip r:embed="rId12">
+                    <a:blip r:embed="rId16">
                       <a:extLst>
                         <a:ext uri="{28A0092B-C50C-407E-A947-70E740481C1C}">
                           <a14:useLocalDpi xmlns:a14="http://schemas.microsoft.com/office/drawing/2010/main" val="0"/>
@@ -1499,7 +1707,23 @@
           <w:sz w:val="24"/>
           <w:szCs w:val="24"/>
         </w:rPr>
-        <w:t xml:space="preserve"> to click next and agree to the terms of service when it appears. At this screen ensure PostGIS is selected then </w:t>
+        <w:t xml:space="preserve"> to click next and agree to the terms of service when it appears. At this screen ensure </w:t>
+      </w:r>
+      <w:proofErr w:type="spellStart"/>
+      <w:r>
+        <w:rPr>
+          <w:sz w:val="24"/>
+          <w:szCs w:val="24"/>
+        </w:rPr>
+        <w:t>PostGIS</w:t>
+      </w:r>
+      <w:proofErr w:type="spellEnd"/>
+      <w:r>
+        <w:rPr>
+          <w:sz w:val="24"/>
+          <w:szCs w:val="24"/>
+        </w:rPr>
+        <w:t xml:space="preserve"> is selected then </w:t>
       </w:r>
       <w:r>
         <w:rPr>
@@ -1531,6 +1755,7 @@
           <w:sz w:val="24"/>
           <w:szCs w:val="24"/>
         </w:rPr>
+        <w:lastRenderedPageBreak/>
         <w:drawing>
           <wp:inline distT="0" distB="0" distL="0" distR="0">
             <wp:extent cx="4322448" cy="2421331"/>
@@ -1549,7 +1774,7 @@
                     </pic:cNvPicPr>
                   </pic:nvPicPr>
                   <pic:blipFill>
-                    <a:blip r:embed="rId13">
+                    <a:blip r:embed="rId17">
                       <a:extLst>
                         <a:ext uri="{28A0092B-C50C-407E-A947-70E740481C1C}">
                           <a14:useLocalDpi xmlns:a14="http://schemas.microsoft.com/office/drawing/2010/main" val="0"/>
@@ -1614,7 +1839,7 @@
                     </pic:cNvPicPr>
                   </pic:nvPicPr>
                   <pic:blipFill>
-                    <a:blip r:embed="rId14">
+                    <a:blip r:embed="rId18">
                       <a:extLst>
                         <a:ext uri="{28A0092B-C50C-407E-A947-70E740481C1C}">
                           <a14:useLocalDpi xmlns:a14="http://schemas.microsoft.com/office/drawing/2010/main" val="0"/>
@@ -1671,7 +1896,6 @@
           <w:sz w:val="24"/>
           <w:szCs w:val="24"/>
         </w:rPr>
-        <w:lastRenderedPageBreak/>
         <w:drawing>
           <wp:inline distT="0" distB="0" distL="0" distR="0">
             <wp:extent cx="4089197" cy="1441945"/>
@@ -1690,7 +1914,7 @@
                     </pic:cNvPicPr>
                   </pic:nvPicPr>
                   <pic:blipFill>
-                    <a:blip r:embed="rId15">
+                    <a:blip r:embed="rId19">
                       <a:extLst>
                         <a:ext uri="{28A0092B-C50C-407E-A947-70E740481C1C}">
                           <a14:useLocalDpi xmlns:a14="http://schemas.microsoft.com/office/drawing/2010/main" val="0"/>
@@ -1745,7 +1969,7 @@
                     </pic:cNvPicPr>
                   </pic:nvPicPr>
                   <pic:blipFill>
-                    <a:blip r:embed="rId16">
+                    <a:blip r:embed="rId20">
                       <a:extLst>
                         <a:ext uri="{28A0092B-C50C-407E-A947-70E740481C1C}">
                           <a14:useLocalDpi xmlns:a14="http://schemas.microsoft.com/office/drawing/2010/main" val="0"/>
@@ -1804,7 +2028,23 @@
           <w:sz w:val="24"/>
           <w:szCs w:val="24"/>
         </w:rPr>
-        <w:t>Finally add the psql path to the environmental path variable</w:t>
+        <w:t xml:space="preserve">Finally add the </w:t>
+      </w:r>
+      <w:proofErr w:type="spellStart"/>
+      <w:r>
+        <w:rPr>
+          <w:sz w:val="24"/>
+          <w:szCs w:val="24"/>
+        </w:rPr>
+        <w:t>psql</w:t>
+      </w:r>
+      <w:proofErr w:type="spellEnd"/>
+      <w:r>
+        <w:rPr>
+          <w:sz w:val="24"/>
+          <w:szCs w:val="24"/>
+        </w:rPr>
+        <w:t xml:space="preserve"> path to the environmental path variable</w:t>
       </w:r>
     </w:p>
     <w:p>
@@ -1842,6 +2082,7 @@
           <w:sz w:val="24"/>
           <w:szCs w:val="24"/>
         </w:rPr>
+        <w:lastRenderedPageBreak/>
         <w:drawing>
           <wp:inline distT="0" distB="0" distL="0" distR="0">
             <wp:extent cx="3496945" cy="1836420"/>
@@ -1860,7 +2101,7 @@
                     </pic:cNvPicPr>
                   </pic:nvPicPr>
                   <pic:blipFill>
-                    <a:blip r:embed="rId17">
+                    <a:blip r:embed="rId21">
                       <a:extLst>
                         <a:ext uri="{28A0092B-C50C-407E-A947-70E740481C1C}">
                           <a14:useLocalDpi xmlns:a14="http://schemas.microsoft.com/office/drawing/2010/main" val="0"/>
@@ -1945,7 +2186,7 @@
                     </pic:cNvPicPr>
                   </pic:nvPicPr>
                   <pic:blipFill>
-                    <a:blip r:embed="rId18">
+                    <a:blip r:embed="rId22">
                       <a:extLst>
                         <a:ext uri="{28A0092B-C50C-407E-A947-70E740481C1C}">
                           <a14:useLocalDpi xmlns:a14="http://schemas.microsoft.com/office/drawing/2010/main" val="0"/>
@@ -2030,7 +2271,7 @@
                     </pic:cNvPicPr>
                   </pic:nvPicPr>
                   <pic:blipFill>
-                    <a:blip r:embed="rId19">
+                    <a:blip r:embed="rId23">
                       <a:extLst>
                         <a:ext uri="{28A0092B-C50C-407E-A947-70E740481C1C}">
                           <a14:useLocalDpi xmlns:a14="http://schemas.microsoft.com/office/drawing/2010/main" val="0"/>
@@ -2079,15 +2320,30 @@
           <w:sz w:val="24"/>
           <w:szCs w:val="24"/>
         </w:rPr>
-        <w:lastRenderedPageBreak/>
-        <w:t>Enter the location of the PastgreS</w:t>
-      </w:r>
-      <w:r>
-        <w:rPr>
-          <w:sz w:val="24"/>
-          <w:szCs w:val="24"/>
-        </w:rPr>
-        <w:t>QL bin folder. In this case its</w:t>
+        <w:t xml:space="preserve">Enter the location of the </w:t>
+      </w:r>
+      <w:proofErr w:type="spellStart"/>
+      <w:r>
+        <w:rPr>
+          <w:sz w:val="24"/>
+          <w:szCs w:val="24"/>
+        </w:rPr>
+        <w:t>PastgreS</w:t>
+      </w:r>
+      <w:r>
+        <w:rPr>
+          <w:sz w:val="24"/>
+          <w:szCs w:val="24"/>
+        </w:rPr>
+        <w:t>QL</w:t>
+      </w:r>
+      <w:proofErr w:type="spellEnd"/>
+      <w:r>
+        <w:rPr>
+          <w:sz w:val="24"/>
+          <w:szCs w:val="24"/>
+        </w:rPr>
+        <w:t xml:space="preserve"> bin folder. In this case its</w:t>
       </w:r>
     </w:p>
     <w:p>
@@ -2106,7 +2362,16 @@
           <w:sz w:val="24"/>
           <w:szCs w:val="24"/>
         </w:rPr>
-        <w:t>C:\Program Files\PostgreSQL\9.5\bin</w:t>
+        <w:t>C:\Program Files</w:t>
+      </w:r>
+      <w:proofErr w:type="gramStart"/>
+      <w:r>
+        <w:rPr>
+          <w:color w:val="00B050"/>
+          <w:sz w:val="24"/>
+          <w:szCs w:val="24"/>
+        </w:rPr>
+        <w:t>\PostgreSQL\9.5\bin</w:t>
       </w:r>
       <w:r>
         <w:rPr>
@@ -2121,7 +2386,15 @@
           <w:sz w:val="24"/>
           <w:szCs w:val="24"/>
         </w:rPr>
-        <w:t>, then click ok</w:t>
+        <w:t>,</w:t>
+      </w:r>
+      <w:proofErr w:type="gramEnd"/>
+      <w:r>
+        <w:rPr>
+          <w:sz w:val="24"/>
+          <w:szCs w:val="24"/>
+        </w:rPr>
+        <w:t xml:space="preserve"> then click ok</w:t>
       </w:r>
     </w:p>
     <w:p>
@@ -2153,7 +2426,7 @@
                     <pic:cNvPicPr/>
                   </pic:nvPicPr>
                   <pic:blipFill>
-                    <a:blip r:embed="rId20"/>
+                    <a:blip r:embed="rId24"/>
                     <a:stretch>
                       <a:fillRect/>
                     </a:stretch>
@@ -2233,7 +2506,7 @@
         </w:rPr>
         <w:t xml:space="preserve">Download and Install </w:t>
       </w:r>
-      <w:hyperlink r:id="rId21" w:history="1">
+      <w:hyperlink r:id="rId25" w:history="1">
         <w:r>
           <w:rPr>
             <w:rStyle w:val="Hyperlink"/>
@@ -2348,7 +2621,7 @@
                     </pic:cNvPicPr>
                   </pic:nvPicPr>
                   <pic:blipFill>
-                    <a:blip r:embed="rId22">
+                    <a:blip r:embed="rId26">
                       <a:extLst>
                         <a:ext uri="{28A0092B-C50C-407E-A947-70E740481C1C}">
                           <a14:useLocalDpi xmlns:a14="http://schemas.microsoft.com/office/drawing/2010/main" val="0"/>
@@ -2423,7 +2696,7 @@
                     </pic:cNvPicPr>
                   </pic:nvPicPr>
                   <pic:blipFill>
-                    <a:blip r:embed="rId23">
+                    <a:blip r:embed="rId27">
                       <a:extLst>
                         <a:ext uri="{28A0092B-C50C-407E-A947-70E740481C1C}">
                           <a14:useLocalDpi xmlns:a14="http://schemas.microsoft.com/office/drawing/2010/main" val="0"/>
@@ -2479,7 +2752,6 @@
           <w:sz w:val="24"/>
           <w:szCs w:val="24"/>
         </w:rPr>
-        <w:lastRenderedPageBreak/>
         <w:t>Ensure that only the GDAL Package is selected</w:t>
       </w:r>
     </w:p>
@@ -2516,7 +2788,7 @@
                     </pic:cNvPicPr>
                   </pic:nvPicPr>
                   <pic:blipFill>
-                    <a:blip r:embed="rId24">
+                    <a:blip r:embed="rId28">
                       <a:extLst>
                         <a:ext uri="{28A0092B-C50C-407E-A947-70E740481C1C}">
                           <a14:useLocalDpi xmlns:a14="http://schemas.microsoft.com/office/drawing/2010/main" val="0"/>
@@ -2591,6 +2863,7 @@
           <w:sz w:val="24"/>
           <w:szCs w:val="24"/>
         </w:rPr>
+        <w:lastRenderedPageBreak/>
         <w:drawing>
           <wp:inline distT="0" distB="0" distL="0" distR="0">
             <wp:extent cx="3591763" cy="2060413"/>
@@ -2609,7 +2882,7 @@
                     </pic:cNvPicPr>
                   </pic:nvPicPr>
                   <pic:blipFill>
-                    <a:blip r:embed="rId25">
+                    <a:blip r:embed="rId29">
                       <a:extLst>
                         <a:ext uri="{28A0092B-C50C-407E-A947-70E740481C1C}">
                           <a14:useLocalDpi xmlns:a14="http://schemas.microsoft.com/office/drawing/2010/main" val="0"/>
@@ -2714,7 +2987,7 @@
                     </pic:cNvPicPr>
                   </pic:nvPicPr>
                   <pic:blipFill>
-                    <a:blip r:embed="rId26">
+                    <a:blip r:embed="rId30">
                       <a:extLst>
                         <a:ext uri="{28A0092B-C50C-407E-A947-70E740481C1C}">
                           <a14:useLocalDpi xmlns:a14="http://schemas.microsoft.com/office/drawing/2010/main" val="0"/>
@@ -2773,7 +3046,15 @@
           <w:sz w:val="24"/>
           <w:szCs w:val="24"/>
         </w:rPr>
-        <w:t>The root directory should be C:\OS</w:t>
+        <w:t xml:space="preserve">The root directory should be </w:t>
+      </w:r>
+      <w:proofErr w:type="gramStart"/>
+      <w:r>
+        <w:rPr>
+          <w:sz w:val="24"/>
+          <w:szCs w:val="24"/>
+        </w:rPr>
+        <w:t>C:\OS</w:t>
       </w:r>
       <w:r>
         <w:rPr>
@@ -2782,6 +3063,7 @@
         </w:rPr>
         <w:t>Geo4W .</w:t>
       </w:r>
+      <w:proofErr w:type="gramEnd"/>
     </w:p>
     <w:p>
       <w:pPr>
@@ -2798,7 +3080,6 @@
           <w:sz w:val="24"/>
           <w:szCs w:val="24"/>
         </w:rPr>
-        <w:lastRenderedPageBreak/>
         <w:drawing>
           <wp:inline distT="0" distB="0" distL="0" distR="0">
             <wp:extent cx="3006547" cy="1267367"/>
@@ -2817,7 +3098,7 @@
                     </pic:cNvPicPr>
                   </pic:nvPicPr>
                   <pic:blipFill>
-                    <a:blip r:embed="rId27">
+                    <a:blip r:embed="rId31">
                       <a:extLst>
                         <a:ext uri="{28A0092B-C50C-407E-A947-70E740481C1C}">
                           <a14:useLocalDpi xmlns:a14="http://schemas.microsoft.com/office/drawing/2010/main" val="0"/>
@@ -2918,7 +3199,7 @@
                     <pic:cNvPicPr/>
                   </pic:nvPicPr>
                   <pic:blipFill>
-                    <a:blip r:embed="rId28"/>
+                    <a:blip r:embed="rId32"/>
                     <a:stretch>
                       <a:fillRect/>
                     </a:stretch>
@@ -2982,7 +3263,7 @@
                     </pic:cNvPicPr>
                   </pic:nvPicPr>
                   <pic:blipFill>
-                    <a:blip r:embed="rId23">
+                    <a:blip r:embed="rId27">
                       <a:extLst>
                         <a:ext uri="{28A0092B-C50C-407E-A947-70E740481C1C}">
                           <a14:useLocalDpi xmlns:a14="http://schemas.microsoft.com/office/drawing/2010/main" val="0"/>
@@ -3038,7 +3319,23 @@
           <w:sz w:val="24"/>
           <w:szCs w:val="24"/>
         </w:rPr>
-        <w:t xml:space="preserve">In the search Box type gdal11 . Next Expand the Libs and </w:t>
+        <w:t>In the search Box type gdal</w:t>
+      </w:r>
+      <w:proofErr w:type="gramStart"/>
+      <w:r>
+        <w:rPr>
+          <w:sz w:val="24"/>
+          <w:szCs w:val="24"/>
+        </w:rPr>
+        <w:t>11 .</w:t>
+      </w:r>
+      <w:proofErr w:type="gramEnd"/>
+      <w:r>
+        <w:rPr>
+          <w:sz w:val="24"/>
+          <w:szCs w:val="24"/>
+        </w:rPr>
+        <w:t xml:space="preserve"> Next Expand the Libs and </w:t>
       </w:r>
       <w:r>
         <w:rPr>
@@ -3091,6 +3388,7 @@
           <w:sz w:val="24"/>
           <w:szCs w:val="24"/>
         </w:rPr>
+        <w:lastRenderedPageBreak/>
         <w:drawing>
           <wp:inline distT="0" distB="0" distL="0" distR="0">
             <wp:extent cx="4842009" cy="1353312"/>
@@ -3109,7 +3407,7 @@
                     </pic:cNvPicPr>
                   </pic:nvPicPr>
                   <pic:blipFill>
-                    <a:blip r:embed="rId29">
+                    <a:blip r:embed="rId33">
                       <a:extLst>
                         <a:ext uri="{28A0092B-C50C-407E-A947-70E740481C1C}">
                           <a14:useLocalDpi xmlns:a14="http://schemas.microsoft.com/office/drawing/2010/main" val="0"/>
@@ -3184,7 +3482,7 @@
                     </pic:cNvPicPr>
                   </pic:nvPicPr>
                   <pic:blipFill>
-                    <a:blip r:embed="rId30">
+                    <a:blip r:embed="rId34">
                       <a:extLst>
                         <a:ext uri="{28A0092B-C50C-407E-A947-70E740481C1C}">
                           <a14:useLocalDpi xmlns:a14="http://schemas.microsoft.com/office/drawing/2010/main" val="0"/>
@@ -3253,7 +3551,23 @@
           <w:sz w:val="24"/>
           <w:szCs w:val="24"/>
         </w:rPr>
-        <w:t>Click Next to install the required dependencies, Agree with the licensing and then click to install.</w:t>
+        <w:t xml:space="preserve">Click Next to install the required dependencies, </w:t>
+      </w:r>
+      <w:proofErr w:type="gramStart"/>
+      <w:r>
+        <w:rPr>
+          <w:sz w:val="24"/>
+          <w:szCs w:val="24"/>
+        </w:rPr>
+        <w:t>Agree</w:t>
+      </w:r>
+      <w:proofErr w:type="gramEnd"/>
+      <w:r>
+        <w:rPr>
+          <w:sz w:val="24"/>
+          <w:szCs w:val="24"/>
+        </w:rPr>
+        <w:t xml:space="preserve"> with the licensing and then click to install.</w:t>
       </w:r>
     </w:p>
     <w:p>
@@ -3273,7 +3587,6 @@
           <w:sz w:val="24"/>
           <w:szCs w:val="24"/>
         </w:rPr>
-        <w:lastRenderedPageBreak/>
         <w:t>Add environmental Var</w:t>
       </w:r>
       <w:r>
@@ -3381,8 +3694,19 @@
           <w:sz w:val="24"/>
           <w:szCs w:val="24"/>
         </w:rPr>
-        <w:t>set GDAL_DATA=%OSGEO4W_ROOT%\share\gdal</w:t>
-      </w:r>
+        <w:t>set GDAL_DATA=%OSGEO4W_ROOT%\share\</w:t>
+      </w:r>
+      <w:proofErr w:type="spellStart"/>
+      <w:r>
+        <w:rPr>
+          <w:rFonts w:eastAsia="Times New Roman" w:cstheme="minorHAnsi"/>
+          <w:color w:val="00B050"/>
+          <w:sz w:val="24"/>
+          <w:szCs w:val="24"/>
+        </w:rPr>
+        <w:t>gdal</w:t>
+      </w:r>
+      <w:proofErr w:type="spellEnd"/>
     </w:p>
     <w:p>
       <w:pPr>
@@ -3421,8 +3745,19 @@
           <w:sz w:val="24"/>
           <w:szCs w:val="24"/>
         </w:rPr>
-        <w:t>set PROJ_LIB=%OSGEO4W_ROOT%\share\proj</w:t>
-      </w:r>
+        <w:t>set PROJ_LIB=%OSGEO4W_ROOT%\share\</w:t>
+      </w:r>
+      <w:proofErr w:type="spellStart"/>
+      <w:r>
+        <w:rPr>
+          <w:rFonts w:eastAsia="Times New Roman" w:cstheme="minorHAnsi"/>
+          <w:color w:val="00B050"/>
+          <w:sz w:val="24"/>
+          <w:szCs w:val="24"/>
+        </w:rPr>
+        <w:t>proj</w:t>
+      </w:r>
+      <w:proofErr w:type="spellEnd"/>
     </w:p>
     <w:p>
       <w:pPr>
@@ -3461,7 +3796,27 @@
           <w:sz w:val="24"/>
           <w:szCs w:val="24"/>
         </w:rPr>
-        <w:t>set PATH=%PATH%;%PYTHON_ROOT%;%OSGEO4W_ROOT%\bin</w:t>
+        <w:t>set PATH=%PATH</w:t>
+      </w:r>
+      <w:proofErr w:type="gramStart"/>
+      <w:r>
+        <w:rPr>
+          <w:rFonts w:eastAsia="Times New Roman" w:cstheme="minorHAnsi"/>
+          <w:color w:val="00B050"/>
+          <w:sz w:val="24"/>
+          <w:szCs w:val="24"/>
+        </w:rPr>
+        <w:t>%;%</w:t>
+      </w:r>
+      <w:proofErr w:type="gramEnd"/>
+      <w:r>
+        <w:rPr>
+          <w:rFonts w:eastAsia="Times New Roman" w:cstheme="minorHAnsi"/>
+          <w:color w:val="00B050"/>
+          <w:sz w:val="24"/>
+          <w:szCs w:val="24"/>
+        </w:rPr>
+        <w:t>PYTHON_ROOT%;%OSGEO4W_ROOT%\bin</w:t>
       </w:r>
     </w:p>
     <w:p>
@@ -3494,14 +3849,45 @@
           <w:szCs w:val="24"/>
         </w:rPr>
       </w:pPr>
-      <w:r>
-        <w:rPr>
-          <w:rFonts w:eastAsia="Times New Roman" w:cstheme="minorHAnsi"/>
-          <w:color w:val="00B050"/>
-          <w:sz w:val="24"/>
-          <w:szCs w:val="24"/>
-        </w:rPr>
-        <w:t>reg ADD "HKLM\SYSTEM\CurrentControlSet\Control\Session Manager\Environment" /v Path /t REG_EXPAND_SZ /f /d "%PATH%"</w:t>
+      <w:proofErr w:type="spellStart"/>
+      <w:r>
+        <w:rPr>
+          <w:rFonts w:eastAsia="Times New Roman" w:cstheme="minorHAnsi"/>
+          <w:color w:val="00B050"/>
+          <w:sz w:val="24"/>
+          <w:szCs w:val="24"/>
+        </w:rPr>
+        <w:t>reg</w:t>
+      </w:r>
+      <w:proofErr w:type="spellEnd"/>
+      <w:r>
+        <w:rPr>
+          <w:rFonts w:eastAsia="Times New Roman" w:cstheme="minorHAnsi"/>
+          <w:color w:val="00B050"/>
+          <w:sz w:val="24"/>
+          <w:szCs w:val="24"/>
+        </w:rPr>
+        <w:t xml:space="preserve"> ADD "HKLM\SYSTEM\</w:t>
+      </w:r>
+      <w:proofErr w:type="spellStart"/>
+      <w:r>
+        <w:rPr>
+          <w:rFonts w:eastAsia="Times New Roman" w:cstheme="minorHAnsi"/>
+          <w:color w:val="00B050"/>
+          <w:sz w:val="24"/>
+          <w:szCs w:val="24"/>
+        </w:rPr>
+        <w:t>CurrentControlSet</w:t>
+      </w:r>
+      <w:proofErr w:type="spellEnd"/>
+      <w:r>
+        <w:rPr>
+          <w:rFonts w:eastAsia="Times New Roman" w:cstheme="minorHAnsi"/>
+          <w:color w:val="00B050"/>
+          <w:sz w:val="24"/>
+          <w:szCs w:val="24"/>
+        </w:rPr>
+        <w:t>\Control\Session Manager\Environment" /v Path /t REG_EXPAND_SZ /f /d "%PATH%"</w:t>
       </w:r>
     </w:p>
     <w:p>
@@ -3534,14 +3920,45 @@
           <w:szCs w:val="24"/>
         </w:rPr>
       </w:pPr>
-      <w:r>
-        <w:rPr>
-          <w:rFonts w:eastAsia="Times New Roman" w:cstheme="minorHAnsi"/>
-          <w:color w:val="00B050"/>
-          <w:sz w:val="24"/>
-          <w:szCs w:val="24"/>
-        </w:rPr>
-        <w:t>reg ADD "HKLM\SYSTEM\CurrentControlSet\Control\Session Manager\Environment" /v GDAL_DATA /t REG_EXPAND_SZ /f /d "%GDAL_DATA%"</w:t>
+      <w:proofErr w:type="spellStart"/>
+      <w:r>
+        <w:rPr>
+          <w:rFonts w:eastAsia="Times New Roman" w:cstheme="minorHAnsi"/>
+          <w:color w:val="00B050"/>
+          <w:sz w:val="24"/>
+          <w:szCs w:val="24"/>
+        </w:rPr>
+        <w:t>reg</w:t>
+      </w:r>
+      <w:proofErr w:type="spellEnd"/>
+      <w:r>
+        <w:rPr>
+          <w:rFonts w:eastAsia="Times New Roman" w:cstheme="minorHAnsi"/>
+          <w:color w:val="00B050"/>
+          <w:sz w:val="24"/>
+          <w:szCs w:val="24"/>
+        </w:rPr>
+        <w:t xml:space="preserve"> ADD "HKLM\SYSTEM\</w:t>
+      </w:r>
+      <w:proofErr w:type="spellStart"/>
+      <w:r>
+        <w:rPr>
+          <w:rFonts w:eastAsia="Times New Roman" w:cstheme="minorHAnsi"/>
+          <w:color w:val="00B050"/>
+          <w:sz w:val="24"/>
+          <w:szCs w:val="24"/>
+        </w:rPr>
+        <w:t>CurrentControlSet</w:t>
+      </w:r>
+      <w:proofErr w:type="spellEnd"/>
+      <w:r>
+        <w:rPr>
+          <w:rFonts w:eastAsia="Times New Roman" w:cstheme="minorHAnsi"/>
+          <w:color w:val="00B050"/>
+          <w:sz w:val="24"/>
+          <w:szCs w:val="24"/>
+        </w:rPr>
+        <w:t>\Control\Session Manager\Environment" /v GDAL_DATA /t REG_EXPAND_SZ /f /d "%GDAL_DATA%"</w:t>
       </w:r>
     </w:p>
     <w:p>
@@ -3574,14 +3991,45 @@
           <w:szCs w:val="24"/>
         </w:rPr>
       </w:pPr>
-      <w:r>
-        <w:rPr>
-          <w:rFonts w:eastAsia="Times New Roman" w:cstheme="minorHAnsi"/>
-          <w:color w:val="00B050"/>
-          <w:sz w:val="24"/>
-          <w:szCs w:val="24"/>
-        </w:rPr>
-        <w:t>reg ADD "HKLM\SYSTEM\CurrentControlSet\Control\Session Manager\Environment" /v PROJ_LIB /t REG_EXPAND_SZ /f /d "%PROJ_LIB%"</w:t>
+      <w:proofErr w:type="spellStart"/>
+      <w:r>
+        <w:rPr>
+          <w:rFonts w:eastAsia="Times New Roman" w:cstheme="minorHAnsi"/>
+          <w:color w:val="00B050"/>
+          <w:sz w:val="24"/>
+          <w:szCs w:val="24"/>
+        </w:rPr>
+        <w:t>reg</w:t>
+      </w:r>
+      <w:proofErr w:type="spellEnd"/>
+      <w:r>
+        <w:rPr>
+          <w:rFonts w:eastAsia="Times New Roman" w:cstheme="minorHAnsi"/>
+          <w:color w:val="00B050"/>
+          <w:sz w:val="24"/>
+          <w:szCs w:val="24"/>
+        </w:rPr>
+        <w:t xml:space="preserve"> ADD "HKLM\SYSTEM\</w:t>
+      </w:r>
+      <w:proofErr w:type="spellStart"/>
+      <w:r>
+        <w:rPr>
+          <w:rFonts w:eastAsia="Times New Roman" w:cstheme="minorHAnsi"/>
+          <w:color w:val="00B050"/>
+          <w:sz w:val="24"/>
+          <w:szCs w:val="24"/>
+        </w:rPr>
+        <w:t>CurrentControlSet</w:t>
+      </w:r>
+      <w:proofErr w:type="spellEnd"/>
+      <w:r>
+        <w:rPr>
+          <w:rFonts w:eastAsia="Times New Roman" w:cstheme="minorHAnsi"/>
+          <w:color w:val="00B050"/>
+          <w:sz w:val="24"/>
+          <w:szCs w:val="24"/>
+        </w:rPr>
+        <w:t>\Control\Session Manager\Environment" /v PROJ_LIB /t REG_EXPAND_SZ /f /d "%PROJ_LIB%"</w:t>
       </w:r>
     </w:p>
     <w:p>
@@ -3700,14 +4148,45 @@
           <w:szCs w:val="24"/>
         </w:rPr>
       </w:pPr>
-      <w:r>
-        <w:rPr>
-          <w:rFonts w:eastAsia="Times New Roman" w:cstheme="minorHAnsi"/>
-          <w:color w:val="000000" w:themeColor="text1"/>
-          <w:sz w:val="24"/>
-          <w:szCs w:val="24"/>
-        </w:rPr>
-        <w:t>Open up the commandline as administrator and c</w:t>
+      <w:proofErr w:type="gramStart"/>
+      <w:r>
+        <w:rPr>
+          <w:rFonts w:eastAsia="Times New Roman" w:cstheme="minorHAnsi"/>
+          <w:color w:val="000000" w:themeColor="text1"/>
+          <w:sz w:val="24"/>
+          <w:szCs w:val="24"/>
+        </w:rPr>
+        <w:t>Open up</w:t>
+      </w:r>
+      <w:proofErr w:type="gramEnd"/>
+      <w:r>
+        <w:rPr>
+          <w:rFonts w:eastAsia="Times New Roman" w:cstheme="minorHAnsi"/>
+          <w:color w:val="000000" w:themeColor="text1"/>
+          <w:sz w:val="24"/>
+          <w:szCs w:val="24"/>
+        </w:rPr>
+        <w:t xml:space="preserve"> the </w:t>
+      </w:r>
+      <w:proofErr w:type="spellStart"/>
+      <w:r>
+        <w:rPr>
+          <w:rFonts w:eastAsia="Times New Roman" w:cstheme="minorHAnsi"/>
+          <w:color w:val="000000" w:themeColor="text1"/>
+          <w:sz w:val="24"/>
+          <w:szCs w:val="24"/>
+        </w:rPr>
+        <w:t>commandline</w:t>
+      </w:r>
+      <w:proofErr w:type="spellEnd"/>
+      <w:r>
+        <w:rPr>
+          <w:rFonts w:eastAsia="Times New Roman" w:cstheme="minorHAnsi"/>
+          <w:color w:val="000000" w:themeColor="text1"/>
+          <w:sz w:val="24"/>
+          <w:szCs w:val="24"/>
+        </w:rPr>
+        <w:t xml:space="preserve"> as administrator and c</w:t>
       </w:r>
       <w:r>
         <w:rPr>
@@ -3725,7 +4204,27 @@
           <w:sz w:val="24"/>
           <w:szCs w:val="24"/>
         </w:rPr>
-        <w:t>folder that houses the global_finprint project.</w:t>
+        <w:t xml:space="preserve">folder that houses the </w:t>
+      </w:r>
+      <w:proofErr w:type="spellStart"/>
+      <w:r>
+        <w:rPr>
+          <w:rFonts w:eastAsia="Times New Roman" w:cstheme="minorHAnsi"/>
+          <w:color w:val="000000" w:themeColor="text1"/>
+          <w:sz w:val="24"/>
+          <w:szCs w:val="24"/>
+        </w:rPr>
+        <w:t>global_finprint</w:t>
+      </w:r>
+      <w:proofErr w:type="spellEnd"/>
+      <w:r>
+        <w:rPr>
+          <w:rFonts w:eastAsia="Times New Roman" w:cstheme="minorHAnsi"/>
+          <w:color w:val="000000" w:themeColor="text1"/>
+          <w:sz w:val="24"/>
+          <w:szCs w:val="24"/>
+        </w:rPr>
+        <w:t xml:space="preserve"> project.</w:t>
       </w:r>
     </w:p>
     <w:p>
@@ -3817,8 +4316,39 @@
           <w:sz w:val="24"/>
           <w:szCs w:val="24"/>
         </w:rPr>
-        <w:t>python -m venv finprintenv</w:t>
-      </w:r>
+        <w:t xml:space="preserve">python -m </w:t>
+      </w:r>
+      <w:proofErr w:type="spellStart"/>
+      <w:r>
+        <w:rPr>
+          <w:rFonts w:eastAsia="Times New Roman" w:cstheme="minorHAnsi"/>
+          <w:color w:val="00B050"/>
+          <w:sz w:val="24"/>
+          <w:szCs w:val="24"/>
+        </w:rPr>
+        <w:t>venv</w:t>
+      </w:r>
+      <w:proofErr w:type="spellEnd"/>
+      <w:r>
+        <w:rPr>
+          <w:rFonts w:eastAsia="Times New Roman" w:cstheme="minorHAnsi"/>
+          <w:color w:val="00B050"/>
+          <w:sz w:val="24"/>
+          <w:szCs w:val="24"/>
+        </w:rPr>
+        <w:t xml:space="preserve"> </w:t>
+      </w:r>
+      <w:proofErr w:type="spellStart"/>
+      <w:r>
+        <w:rPr>
+          <w:rFonts w:eastAsia="Times New Roman" w:cstheme="minorHAnsi"/>
+          <w:color w:val="00B050"/>
+          <w:sz w:val="24"/>
+          <w:szCs w:val="24"/>
+        </w:rPr>
+        <w:t>finprintenv</w:t>
+      </w:r>
+      <w:proofErr w:type="spellEnd"/>
     </w:p>
     <w:p>
       <w:pPr>
@@ -3923,8 +4453,19 @@
           <w:sz w:val="24"/>
           <w:szCs w:val="24"/>
         </w:rPr>
-        <w:t>cd finprintenv</w:t>
-      </w:r>
+        <w:t xml:space="preserve">cd </w:t>
+      </w:r>
+      <w:proofErr w:type="spellStart"/>
+      <w:r>
+        <w:rPr>
+          <w:rFonts w:eastAsia="Times New Roman" w:cstheme="minorHAnsi"/>
+          <w:color w:val="00B050"/>
+          <w:sz w:val="24"/>
+          <w:szCs w:val="24"/>
+        </w:rPr>
+        <w:t>finprintenv</w:t>
+      </w:r>
+      <w:proofErr w:type="spellEnd"/>
       <w:r>
         <w:rPr>
           <w:rFonts w:eastAsia="Times New Roman" w:cstheme="minorHAnsi"/>
@@ -4111,7 +4652,7 @@
                     <pic:cNvPicPr/>
                   </pic:nvPicPr>
                   <pic:blipFill>
-                    <a:blip r:embed="rId31"/>
+                    <a:blip r:embed="rId35"/>
                     <a:stretch>
                       <a:fillRect/>
                     </a:stretch>
@@ -4465,16 +5006,27 @@
           <w:szCs w:val="24"/>
         </w:rPr>
       </w:pPr>
-      <w:r>
-        <w:rPr>
-          <w:rFonts w:eastAsia="Times New Roman" w:cstheme="minorHAnsi"/>
-          <w:color w:val="000000" w:themeColor="text1"/>
-          <w:sz w:val="24"/>
-          <w:szCs w:val="24"/>
-        </w:rPr>
-        <w:lastRenderedPageBreak/>
-        <w:t xml:space="preserve">Next we install the python requirements for the project. These requirements are located in the </w:t>
-      </w:r>
+      <w:proofErr w:type="gramStart"/>
+      <w:r>
+        <w:rPr>
+          <w:rFonts w:eastAsia="Times New Roman" w:cstheme="minorHAnsi"/>
+          <w:color w:val="000000" w:themeColor="text1"/>
+          <w:sz w:val="24"/>
+          <w:szCs w:val="24"/>
+        </w:rPr>
+        <w:t>Next</w:t>
+      </w:r>
+      <w:proofErr w:type="gramEnd"/>
+      <w:r>
+        <w:rPr>
+          <w:rFonts w:eastAsia="Times New Roman" w:cstheme="minorHAnsi"/>
+          <w:color w:val="000000" w:themeColor="text1"/>
+          <w:sz w:val="24"/>
+          <w:szCs w:val="24"/>
+        </w:rPr>
+        <w:t xml:space="preserve"> we install the python requirements for the project. These requirements are located in the </w:t>
+      </w:r>
+      <w:proofErr w:type="spellStart"/>
       <w:r>
         <w:rPr>
           <w:rFonts w:eastAsia="Times New Roman" w:cstheme="minorHAnsi"/>
@@ -4483,7 +5035,18 @@
           <w:sz w:val="24"/>
           <w:szCs w:val="24"/>
         </w:rPr>
-        <w:t>global_finprint/requirements</w:t>
+        <w:t>global_finprint</w:t>
+      </w:r>
+      <w:proofErr w:type="spellEnd"/>
+      <w:r>
+        <w:rPr>
+          <w:rFonts w:eastAsia="Times New Roman" w:cstheme="minorHAnsi"/>
+          <w:b/>
+          <w:color w:val="000000" w:themeColor="text1"/>
+          <w:sz w:val="24"/>
+          <w:szCs w:val="24"/>
+        </w:rPr>
+        <w:t>/requirements</w:t>
       </w:r>
       <w:r>
         <w:rPr>
@@ -4503,14 +5066,25 @@
         </w:rPr>
         <w:t xml:space="preserve"> </w:t>
       </w:r>
-      <w:r>
-        <w:rPr>
-          <w:rFonts w:eastAsia="Times New Roman" w:cstheme="minorHAnsi"/>
-          <w:color w:val="000000" w:themeColor="text1"/>
-          <w:sz w:val="24"/>
-          <w:szCs w:val="24"/>
-        </w:rPr>
-        <w:t>( located in the downloaded git repository ), we will use the local.txt folder to install the base requirements.</w:t>
+      <w:proofErr w:type="gramStart"/>
+      <w:r>
+        <w:rPr>
+          <w:rFonts w:eastAsia="Times New Roman" w:cstheme="minorHAnsi"/>
+          <w:color w:val="000000" w:themeColor="text1"/>
+          <w:sz w:val="24"/>
+          <w:szCs w:val="24"/>
+        </w:rPr>
+        <w:t>( located</w:t>
+      </w:r>
+      <w:proofErr w:type="gramEnd"/>
+      <w:r>
+        <w:rPr>
+          <w:rFonts w:eastAsia="Times New Roman" w:cstheme="minorHAnsi"/>
+          <w:color w:val="000000" w:themeColor="text1"/>
+          <w:sz w:val="24"/>
+          <w:szCs w:val="24"/>
+        </w:rPr>
+        <w:t xml:space="preserve"> in the downloaded git repository ), we will use the local.txt folder to install the base requirements.</w:t>
       </w:r>
     </w:p>
     <w:p>
@@ -4553,7 +5127,27 @@
           <w:sz w:val="24"/>
           <w:szCs w:val="24"/>
         </w:rPr>
-        <w:t>Within the same opened command prompt type the following</w:t>
+        <w:t xml:space="preserve">Within the same opened command prompt </w:t>
+      </w:r>
+      <w:proofErr w:type="gramStart"/>
+      <w:r>
+        <w:rPr>
+          <w:rFonts w:eastAsia="Times New Roman" w:cstheme="minorHAnsi"/>
+          <w:color w:val="000000" w:themeColor="text1"/>
+          <w:sz w:val="24"/>
+          <w:szCs w:val="24"/>
+        </w:rPr>
+        <w:t>type</w:t>
+      </w:r>
+      <w:proofErr w:type="gramEnd"/>
+      <w:r>
+        <w:rPr>
+          <w:rFonts w:eastAsia="Times New Roman" w:cstheme="minorHAnsi"/>
+          <w:color w:val="000000" w:themeColor="text1"/>
+          <w:sz w:val="24"/>
+          <w:szCs w:val="24"/>
+        </w:rPr>
+        <w:t xml:space="preserve"> the following</w:t>
       </w:r>
       <w:r>
         <w:rPr>
@@ -4613,23 +5207,45 @@
         </w:rPr>
         <w:t>cd</w:t>
       </w:r>
-      <w:r>
-        <w:rPr>
-          <w:rFonts w:eastAsia="Times New Roman" w:cstheme="minorHAnsi"/>
-          <w:color w:val="00B050"/>
-          <w:sz w:val="24"/>
-          <w:szCs w:val="24"/>
-        </w:rPr>
-        <w:t xml:space="preserve"> ..\..\</w:t>
-      </w:r>
-      <w:r>
-        <w:rPr>
-          <w:rFonts w:eastAsia="Times New Roman" w:cstheme="minorHAnsi"/>
-          <w:color w:val="00B050"/>
-          <w:sz w:val="24"/>
-          <w:szCs w:val="24"/>
-        </w:rPr>
-        <w:t>global_finprint\requirements</w:t>
+      <w:proofErr w:type="gramStart"/>
+      <w:r>
+        <w:rPr>
+          <w:rFonts w:eastAsia="Times New Roman" w:cstheme="minorHAnsi"/>
+          <w:color w:val="00B050"/>
+          <w:sz w:val="24"/>
+          <w:szCs w:val="24"/>
+        </w:rPr>
+        <w:t xml:space="preserve"> ..</w:t>
+      </w:r>
+      <w:proofErr w:type="gramEnd"/>
+      <w:r>
+        <w:rPr>
+          <w:rFonts w:eastAsia="Times New Roman" w:cstheme="minorHAnsi"/>
+          <w:color w:val="00B050"/>
+          <w:sz w:val="24"/>
+          <w:szCs w:val="24"/>
+        </w:rPr>
+        <w:t>\..\</w:t>
+      </w:r>
+      <w:proofErr w:type="spellStart"/>
+      <w:r>
+        <w:rPr>
+          <w:rFonts w:eastAsia="Times New Roman" w:cstheme="minorHAnsi"/>
+          <w:color w:val="00B050"/>
+          <w:sz w:val="24"/>
+          <w:szCs w:val="24"/>
+        </w:rPr>
+        <w:t>global_finprint</w:t>
+      </w:r>
+      <w:proofErr w:type="spellEnd"/>
+      <w:r>
+        <w:rPr>
+          <w:rFonts w:eastAsia="Times New Roman" w:cstheme="minorHAnsi"/>
+          <w:color w:val="00B050"/>
+          <w:sz w:val="24"/>
+          <w:szCs w:val="24"/>
+        </w:rPr>
+        <w:t>\requirements</w:t>
       </w:r>
     </w:p>
     <w:p>
@@ -4799,7 +5415,7 @@
                     </pic:cNvPicPr>
                   </pic:nvPicPr>
                   <pic:blipFill>
-                    <a:blip r:embed="rId32">
+                    <a:blip r:embed="rId36">
                       <a:extLst>
                         <a:ext uri="{28A0092B-C50C-407E-A947-70E740481C1C}">
                           <a14:useLocalDpi xmlns:a14="http://schemas.microsoft.com/office/drawing/2010/main" val="0"/>
@@ -5011,7 +5627,7 @@
         </w:rPr>
         <w:t xml:space="preserve"> install </w:t>
       </w:r>
-      <w:hyperlink r:id="rId33" w:history="1">
+      <w:hyperlink r:id="rId37" w:history="1">
         <w:r>
           <w:rPr>
             <w:rStyle w:val="Hyperlink"/>
@@ -5028,6 +5644,7 @@
         </w:rPr>
         <w:t xml:space="preserve"> </w:t>
       </w:r>
+      <w:proofErr w:type="gramStart"/>
       <w:r>
         <w:rPr>
           <w:sz w:val="24"/>
@@ -5040,7 +5657,15 @@
           <w:sz w:val="24"/>
           <w:szCs w:val="24"/>
         </w:rPr>
-        <w:t>64bit</w:t>
+        <w:t>64</w:t>
+      </w:r>
+      <w:proofErr w:type="gramEnd"/>
+      <w:r>
+        <w:rPr>
+          <w:sz w:val="24"/>
+          <w:szCs w:val="24"/>
+        </w:rPr>
+        <w:t>bit</w:t>
       </w:r>
       <w:r>
         <w:rPr>
@@ -5099,7 +5724,7 @@
                     <pic:cNvPicPr/>
                   </pic:nvPicPr>
                   <pic:blipFill>
-                    <a:blip r:embed="rId34"/>
+                    <a:blip r:embed="rId38"/>
                     <a:stretch>
                       <a:fillRect/>
                     </a:stretch>
@@ -5152,12 +5777,21 @@
           <w:szCs w:val="24"/>
         </w:rPr>
       </w:pPr>
-      <w:r>
-        <w:rPr>
-          <w:sz w:val="24"/>
-          <w:szCs w:val="24"/>
-        </w:rPr>
-        <w:t xml:space="preserve">npm install </w:t>
+      <w:proofErr w:type="spellStart"/>
+      <w:r>
+        <w:rPr>
+          <w:sz w:val="24"/>
+          <w:szCs w:val="24"/>
+        </w:rPr>
+        <w:t>npm</w:t>
+      </w:r>
+      <w:proofErr w:type="spellEnd"/>
+      <w:r>
+        <w:rPr>
+          <w:sz w:val="24"/>
+          <w:szCs w:val="24"/>
+        </w:rPr>
+        <w:t xml:space="preserve"> install </w:t>
       </w:r>
       <w:r>
         <w:rPr>
@@ -5189,6 +5823,7 @@
           <w:sz w:val="24"/>
           <w:szCs w:val="24"/>
         </w:rPr>
+        <w:lastRenderedPageBreak/>
         <w:drawing>
           <wp:inline distT="0" distB="0" distL="0" distR="0">
             <wp:extent cx="5457190" cy="760730"/>
@@ -5207,7 +5842,7 @@
                     </pic:cNvPicPr>
                   </pic:nvPicPr>
                   <pic:blipFill>
-                    <a:blip r:embed="rId35">
+                    <a:blip r:embed="rId39">
                       <a:extLst>
                         <a:ext uri="{28A0092B-C50C-407E-A947-70E740481C1C}">
                           <a14:useLocalDpi xmlns:a14="http://schemas.microsoft.com/office/drawing/2010/main" val="0"/>
@@ -5265,7 +5900,31 @@
           <w:sz w:val="24"/>
           <w:szCs w:val="24"/>
         </w:rPr>
-        <w:t>Install Bower in the global_finprint folder</w:t>
+        <w:t xml:space="preserve">Install Bower in the </w:t>
+      </w:r>
+      <w:proofErr w:type="spellStart"/>
+      <w:r>
+        <w:rPr>
+          <w:sz w:val="24"/>
+          <w:szCs w:val="24"/>
+        </w:rPr>
+        <w:t>global_finprint</w:t>
+      </w:r>
+      <w:proofErr w:type="spellEnd"/>
+      <w:r>
+        <w:rPr>
+          <w:sz w:val="24"/>
+          <w:szCs w:val="24"/>
+        </w:rPr>
+        <w:t xml:space="preserve"> </w:t>
+      </w:r>
+      <w:proofErr w:type="spellStart"/>
+      <w:r>
+        <w:rPr>
+          <w:sz w:val="24"/>
+          <w:szCs w:val="24"/>
+        </w:rPr>
+        <w:t>folder</w:t>
       </w:r>
       <w:r>
         <w:rPr>
@@ -5279,7 +5938,15 @@
           <w:sz w:val="24"/>
           <w:szCs w:val="24"/>
         </w:rPr>
-        <w:t xml:space="preserve">cd </w:t>
+        <w:t>cd</w:t>
+      </w:r>
+      <w:proofErr w:type="spellEnd"/>
+      <w:r>
+        <w:rPr>
+          <w:sz w:val="24"/>
+          <w:szCs w:val="24"/>
+        </w:rPr>
+        <w:t xml:space="preserve"> </w:t>
       </w:r>
     </w:p>
     <w:p>
@@ -5317,8 +5984,18 @@
           <w:sz w:val="24"/>
           <w:szCs w:val="24"/>
         </w:rPr>
-        <w:t>bower install</w:t>
-      </w:r>
+        <w:t xml:space="preserve">bower </w:t>
+      </w:r>
+      <w:proofErr w:type="gramStart"/>
+      <w:r>
+        <w:rPr>
+          <w:color w:val="00B050"/>
+          <w:sz w:val="24"/>
+          <w:szCs w:val="24"/>
+        </w:rPr>
+        <w:t>install</w:t>
+      </w:r>
+      <w:proofErr w:type="gramEnd"/>
     </w:p>
     <w:p>
       <w:pPr>
@@ -5349,8 +6026,13 @@
       <w:r>
         <w:t xml:space="preserve">Create a PostgreSQL </w:t>
       </w:r>
-      <w:r>
-        <w:t xml:space="preserve">finprint </w:t>
+      <w:proofErr w:type="spellStart"/>
+      <w:r>
+        <w:t>finprint</w:t>
+      </w:r>
+      <w:proofErr w:type="spellEnd"/>
+      <w:r>
+        <w:t xml:space="preserve"> </w:t>
       </w:r>
       <w:r>
         <w:t>user</w:t>
@@ -5375,11 +6057,47 @@
           <w:color w:val="00B050"/>
         </w:rPr>
       </w:pPr>
-      <w:r>
-        <w:rPr>
-          <w:color w:val="00B050"/>
-        </w:rPr>
-        <w:t xml:space="preserve">createuser -U postgres -W finprint </w:t>
+      <w:proofErr w:type="spellStart"/>
+      <w:r>
+        <w:rPr>
+          <w:color w:val="00B050"/>
+        </w:rPr>
+        <w:t>createuser</w:t>
+      </w:r>
+      <w:proofErr w:type="spellEnd"/>
+      <w:r>
+        <w:rPr>
+          <w:color w:val="00B050"/>
+        </w:rPr>
+        <w:t xml:space="preserve"> -U </w:t>
+      </w:r>
+      <w:proofErr w:type="spellStart"/>
+      <w:r>
+        <w:rPr>
+          <w:color w:val="00B050"/>
+        </w:rPr>
+        <w:t>postgres</w:t>
+      </w:r>
+      <w:proofErr w:type="spellEnd"/>
+      <w:r>
+        <w:rPr>
+          <w:color w:val="00B050"/>
+        </w:rPr>
+        <w:t xml:space="preserve"> -W </w:t>
+      </w:r>
+      <w:proofErr w:type="spellStart"/>
+      <w:r>
+        <w:rPr>
+          <w:color w:val="00B050"/>
+        </w:rPr>
+        <w:t>finprint</w:t>
+      </w:r>
+      <w:proofErr w:type="spellEnd"/>
+      <w:r>
+        <w:rPr>
+          <w:color w:val="00B050"/>
+        </w:rPr>
+        <w:t xml:space="preserve"> </w:t>
       </w:r>
     </w:p>
     <w:p>
@@ -5403,7 +6121,6 @@
         <w:ind w:left="1440"/>
       </w:pPr>
       <w:r>
-        <w:lastRenderedPageBreak/>
         <w:t>You should be taken back to the command prompt if successful.</w:t>
       </w:r>
     </w:p>
@@ -5429,37 +6146,103 @@
         </w:numPr>
       </w:pPr>
       <w:r>
-        <w:t>Login and set the password for the finprint user:</w:t>
-      </w:r>
-    </w:p>
-    <w:p>
-      <w:pPr>
-        <w:pStyle w:val="ListParagraph"/>
-        <w:ind w:left="1440"/>
-        <w:rPr>
-          <w:color w:val="00B050"/>
-        </w:rPr>
-      </w:pPr>
-      <w:r>
-        <w:rPr>
-          <w:color w:val="00B050"/>
-        </w:rPr>
-        <w:t>psql -U postgres -W finprint</w:t>
-      </w:r>
-    </w:p>
-    <w:p>
-      <w:pPr>
-        <w:pStyle w:val="ListParagraph"/>
-        <w:ind w:left="1440"/>
-        <w:rPr>
-          <w:color w:val="00B050"/>
-        </w:rPr>
-      </w:pPr>
-      <w:r>
-        <w:rPr>
-          <w:color w:val="00B050"/>
-        </w:rPr>
-        <w:t>alter role finprint with password ‘finprint’;</w:t>
+        <w:t xml:space="preserve">Login and set the password for the </w:t>
+      </w:r>
+      <w:proofErr w:type="spellStart"/>
+      <w:r>
+        <w:t>finprint</w:t>
+      </w:r>
+      <w:proofErr w:type="spellEnd"/>
+      <w:r>
+        <w:t xml:space="preserve"> user:</w:t>
+      </w:r>
+    </w:p>
+    <w:p>
+      <w:pPr>
+        <w:pStyle w:val="ListParagraph"/>
+        <w:ind w:left="1440"/>
+        <w:rPr>
+          <w:color w:val="00B050"/>
+        </w:rPr>
+      </w:pPr>
+      <w:proofErr w:type="spellStart"/>
+      <w:r>
+        <w:rPr>
+          <w:color w:val="00B050"/>
+        </w:rPr>
+        <w:t>psql</w:t>
+      </w:r>
+      <w:proofErr w:type="spellEnd"/>
+      <w:r>
+        <w:rPr>
+          <w:color w:val="00B050"/>
+        </w:rPr>
+        <w:t xml:space="preserve"> -U </w:t>
+      </w:r>
+      <w:proofErr w:type="spellStart"/>
+      <w:r>
+        <w:rPr>
+          <w:color w:val="00B050"/>
+        </w:rPr>
+        <w:t>postgres</w:t>
+      </w:r>
+      <w:proofErr w:type="spellEnd"/>
+      <w:r>
+        <w:rPr>
+          <w:color w:val="00B050"/>
+        </w:rPr>
+        <w:t xml:space="preserve"> -W </w:t>
+      </w:r>
+      <w:proofErr w:type="spellStart"/>
+      <w:r>
+        <w:rPr>
+          <w:color w:val="00B050"/>
+        </w:rPr>
+        <w:t>finprint</w:t>
+      </w:r>
+      <w:proofErr w:type="spellEnd"/>
+    </w:p>
+    <w:p>
+      <w:pPr>
+        <w:pStyle w:val="ListParagraph"/>
+        <w:ind w:left="1440"/>
+        <w:rPr>
+          <w:color w:val="00B050"/>
+        </w:rPr>
+      </w:pPr>
+      <w:r>
+        <w:rPr>
+          <w:color w:val="00B050"/>
+        </w:rPr>
+        <w:t xml:space="preserve">alter role </w:t>
+      </w:r>
+      <w:proofErr w:type="spellStart"/>
+      <w:r>
+        <w:rPr>
+          <w:color w:val="00B050"/>
+        </w:rPr>
+        <w:t>finprint</w:t>
+      </w:r>
+      <w:proofErr w:type="spellEnd"/>
+      <w:r>
+        <w:rPr>
+          <w:color w:val="00B050"/>
+        </w:rPr>
+        <w:t xml:space="preserve"> with password ‘</w:t>
+      </w:r>
+      <w:proofErr w:type="spellStart"/>
+      <w:r>
+        <w:rPr>
+          <w:color w:val="00B050"/>
+        </w:rPr>
+        <w:t>finprint</w:t>
+      </w:r>
+      <w:proofErr w:type="spellEnd"/>
+      <w:r>
+        <w:rPr>
+          <w:color w:val="00B050"/>
+        </w:rPr>
+        <w:t>’;</w:t>
       </w:r>
     </w:p>
     <w:p>
@@ -5493,7 +6276,7 @@
                     </pic:cNvPicPr>
                   </pic:nvPicPr>
                   <pic:blipFill>
-                    <a:blip r:embed="rId36">
+                    <a:blip r:embed="rId40">
                       <a:extLst>
                         <a:ext uri="{28A0092B-C50C-407E-A947-70E740481C1C}">
                           <a14:useLocalDpi xmlns:a14="http://schemas.microsoft.com/office/drawing/2010/main" val="0"/>
@@ -5542,8 +6325,13 @@
           <w:numId w:val="1"/>
         </w:numPr>
       </w:pPr>
-      <w:r>
-        <w:t>Next we create a datab</w:t>
+      <w:proofErr w:type="gramStart"/>
+      <w:r>
+        <w:t>Next</w:t>
+      </w:r>
+      <w:proofErr w:type="gramEnd"/>
+      <w:r>
+        <w:t xml:space="preserve"> we create a datab</w:t>
       </w:r>
       <w:r>
         <w:t>a</w:t>
@@ -5560,12 +6348,56 @@
           <w:color w:val="00B050"/>
         </w:rPr>
       </w:pPr>
-      <w:r>
-        <w:rPr>
-          <w:color w:val="00B050"/>
-        </w:rPr>
-        <w:t>createdb -U postgres -W -O finprint finprint</w:t>
-      </w:r>
+      <w:proofErr w:type="spellStart"/>
+      <w:r>
+        <w:rPr>
+          <w:color w:val="00B050"/>
+        </w:rPr>
+        <w:t>createdb</w:t>
+      </w:r>
+      <w:proofErr w:type="spellEnd"/>
+      <w:r>
+        <w:rPr>
+          <w:color w:val="00B050"/>
+        </w:rPr>
+        <w:t xml:space="preserve"> -U </w:t>
+      </w:r>
+      <w:proofErr w:type="spellStart"/>
+      <w:r>
+        <w:rPr>
+          <w:color w:val="00B050"/>
+        </w:rPr>
+        <w:t>postgres</w:t>
+      </w:r>
+      <w:proofErr w:type="spellEnd"/>
+      <w:r>
+        <w:rPr>
+          <w:color w:val="00B050"/>
+        </w:rPr>
+        <w:t xml:space="preserve"> -W -O </w:t>
+      </w:r>
+      <w:proofErr w:type="spellStart"/>
+      <w:r>
+        <w:rPr>
+          <w:color w:val="00B050"/>
+        </w:rPr>
+        <w:t>finprint</w:t>
+      </w:r>
+      <w:proofErr w:type="spellEnd"/>
+      <w:r>
+        <w:rPr>
+          <w:color w:val="00B050"/>
+        </w:rPr>
+        <w:t xml:space="preserve"> </w:t>
+      </w:r>
+      <w:proofErr w:type="spellStart"/>
+      <w:r>
+        <w:rPr>
+          <w:color w:val="00B050"/>
+        </w:rPr>
+        <w:t>finprint</w:t>
+      </w:r>
+      <w:proofErr w:type="spellEnd"/>
     </w:p>
     <w:p>
       <w:pPr>
@@ -5594,40 +6426,98 @@
         </w:numPr>
       </w:pPr>
       <w:r>
-        <w:t xml:space="preserve">Login to the finprint database and create </w:t>
-      </w:r>
-      <w:r>
-        <w:t>postgis extension</w:t>
-      </w:r>
-    </w:p>
-    <w:p>
-      <w:pPr>
-        <w:pStyle w:val="ListParagraph"/>
-        <w:ind w:left="1440"/>
-        <w:rPr>
-          <w:color w:val="00B050"/>
-        </w:rPr>
-      </w:pPr>
-      <w:r>
-        <w:rPr>
-          <w:color w:val="00B050"/>
-        </w:rPr>
-        <w:t>psql -U postgres -W finprint</w:t>
-      </w:r>
-    </w:p>
-    <w:p>
-      <w:pPr>
-        <w:pStyle w:val="ListParagraph"/>
-        <w:ind w:left="1440"/>
-        <w:rPr>
-          <w:color w:val="00B050"/>
-        </w:rPr>
-      </w:pPr>
-      <w:r>
-        <w:rPr>
-          <w:color w:val="00B050"/>
-        </w:rPr>
-        <w:t>create extension postgis;</w:t>
+        <w:lastRenderedPageBreak/>
+        <w:t xml:space="preserve">Login to the </w:t>
+      </w:r>
+      <w:proofErr w:type="spellStart"/>
+      <w:r>
+        <w:t>finprint</w:t>
+      </w:r>
+      <w:proofErr w:type="spellEnd"/>
+      <w:r>
+        <w:t xml:space="preserve"> database and create </w:t>
+      </w:r>
+      <w:proofErr w:type="spellStart"/>
+      <w:r>
+        <w:t>postgis</w:t>
+      </w:r>
+      <w:proofErr w:type="spellEnd"/>
+      <w:r>
+        <w:t xml:space="preserve"> extension</w:t>
+      </w:r>
+    </w:p>
+    <w:p>
+      <w:pPr>
+        <w:pStyle w:val="ListParagraph"/>
+        <w:ind w:left="1440"/>
+        <w:rPr>
+          <w:color w:val="00B050"/>
+        </w:rPr>
+      </w:pPr>
+      <w:proofErr w:type="spellStart"/>
+      <w:r>
+        <w:rPr>
+          <w:color w:val="00B050"/>
+        </w:rPr>
+        <w:t>psql</w:t>
+      </w:r>
+      <w:proofErr w:type="spellEnd"/>
+      <w:r>
+        <w:rPr>
+          <w:color w:val="00B050"/>
+        </w:rPr>
+        <w:t xml:space="preserve"> -U </w:t>
+      </w:r>
+      <w:proofErr w:type="spellStart"/>
+      <w:r>
+        <w:rPr>
+          <w:color w:val="00B050"/>
+        </w:rPr>
+        <w:t>postgres</w:t>
+      </w:r>
+      <w:proofErr w:type="spellEnd"/>
+      <w:r>
+        <w:rPr>
+          <w:color w:val="00B050"/>
+        </w:rPr>
+        <w:t xml:space="preserve"> -W </w:t>
+      </w:r>
+      <w:proofErr w:type="spellStart"/>
+      <w:r>
+        <w:rPr>
+          <w:color w:val="00B050"/>
+        </w:rPr>
+        <w:t>finprint</w:t>
+      </w:r>
+      <w:proofErr w:type="spellEnd"/>
+    </w:p>
+    <w:p>
+      <w:pPr>
+        <w:pStyle w:val="ListParagraph"/>
+        <w:ind w:left="1440"/>
+        <w:rPr>
+          <w:color w:val="00B050"/>
+        </w:rPr>
+      </w:pPr>
+      <w:r>
+        <w:rPr>
+          <w:color w:val="00B050"/>
+        </w:rPr>
+        <w:t xml:space="preserve">create extension </w:t>
+      </w:r>
+      <w:proofErr w:type="spellStart"/>
+      <w:r>
+        <w:rPr>
+          <w:color w:val="00B050"/>
+        </w:rPr>
+        <w:t>postgis</w:t>
+      </w:r>
+      <w:proofErr w:type="spellEnd"/>
+      <w:r>
+        <w:rPr>
+          <w:color w:val="00B050"/>
+        </w:rPr>
+        <w:t>;</w:t>
       </w:r>
     </w:p>
     <w:p>
@@ -5684,17 +6574,26 @@
         <w:t>Change Directory to the location of the database backup</w:t>
       </w:r>
       <w:r>
-        <w:t xml:space="preserve"> ( in this case it’s the GFP folder) and run the following command to restore:</w:t>
-      </w:r>
-    </w:p>
-    <w:p>
-      <w:pPr>
-        <w:pStyle w:val="ListParagraph"/>
-        <w:ind w:left="1440"/>
-        <w:rPr>
-          <w:color w:val="00B050"/>
-        </w:rPr>
-      </w:pPr>
+        <w:t xml:space="preserve"> </w:t>
+      </w:r>
+      <w:proofErr w:type="gramStart"/>
+      <w:r>
+        <w:t>( in</w:t>
+      </w:r>
+      <w:proofErr w:type="gramEnd"/>
+      <w:r>
+        <w:t xml:space="preserve"> this case it’s the GFP folder) and run the following command to restore:</w:t>
+      </w:r>
+    </w:p>
+    <w:p>
+      <w:pPr>
+        <w:pStyle w:val="ListParagraph"/>
+        <w:ind w:left="1440"/>
+        <w:rPr>
+          <w:color w:val="00B050"/>
+        </w:rPr>
+      </w:pPr>
+      <w:proofErr w:type="spellStart"/>
       <w:r>
         <w:rPr>
           <w:color w:val="00B050"/>
@@ -5711,13 +6610,55 @@
         <w:rPr>
           <w:color w:val="00B050"/>
         </w:rPr>
-        <w:t>restore -U postgres -W -d finprint global_finprint</w:t>
-      </w:r>
-      <w:r>
-        <w:rPr>
-          <w:color w:val="00B050"/>
-        </w:rPr>
-        <w:t>_prod_db_81</w:t>
+        <w:t>restore</w:t>
+      </w:r>
+      <w:proofErr w:type="spellEnd"/>
+      <w:r>
+        <w:rPr>
+          <w:color w:val="00B050"/>
+        </w:rPr>
+        <w:t xml:space="preserve"> -U </w:t>
+      </w:r>
+      <w:proofErr w:type="spellStart"/>
+      <w:r>
+        <w:rPr>
+          <w:color w:val="00B050"/>
+        </w:rPr>
+        <w:t>postgres</w:t>
+      </w:r>
+      <w:proofErr w:type="spellEnd"/>
+      <w:r>
+        <w:rPr>
+          <w:color w:val="00B050"/>
+        </w:rPr>
+        <w:t xml:space="preserve"> -W -d </w:t>
+      </w:r>
+      <w:proofErr w:type="spellStart"/>
+      <w:r>
+        <w:rPr>
+          <w:color w:val="00B050"/>
+        </w:rPr>
+        <w:t>finprint</w:t>
+      </w:r>
+      <w:proofErr w:type="spellEnd"/>
+      <w:r>
+        <w:rPr>
+          <w:color w:val="00B050"/>
+        </w:rPr>
+        <w:t xml:space="preserve"> global_finprint</w:t>
+      </w:r>
+      <w:r>
+        <w:rPr>
+          <w:color w:val="00B050"/>
+        </w:rPr>
+        <w:t>_prod_db_</w:t>
+      </w:r>
+      <w:proofErr w:type="gramStart"/>
+      <w:r>
+        <w:rPr>
+          <w:color w:val="00B050"/>
+        </w:rPr>
+        <w:t>81</w:t>
       </w:r>
       <w:r>
         <w:rPr>
@@ -5725,6 +6666,7 @@
         </w:rPr>
         <w:t>.backup</w:t>
       </w:r>
+      <w:proofErr w:type="gramEnd"/>
     </w:p>
     <w:p>
       <w:pPr>
@@ -5765,13 +6707,31 @@
         </w:numPr>
       </w:pPr>
       <w:r>
-        <w:t xml:space="preserve">Open the “global_finprint\deploy” folder, you will </w:t>
+        <w:t>Open the “</w:t>
+      </w:r>
+      <w:proofErr w:type="spellStart"/>
+      <w:r>
+        <w:t>global_finprint</w:t>
+      </w:r>
+      <w:proofErr w:type="spellEnd"/>
+      <w:r>
+        <w:t xml:space="preserve">\deploy” folder, you will </w:t>
       </w:r>
       <w:r>
         <w:t>find a configuration file called</w:t>
       </w:r>
       <w:r>
-        <w:t xml:space="preserve"> “set_env.sh.template”</w:t>
+        <w:t xml:space="preserve"> “</w:t>
+      </w:r>
+      <w:proofErr w:type="spellStart"/>
+      <w:proofErr w:type="gramStart"/>
+      <w:r>
+        <w:t>set_env.sh.template</w:t>
+      </w:r>
+      <w:proofErr w:type="spellEnd"/>
+      <w:proofErr w:type="gramEnd"/>
+      <w:r>
+        <w:t>”</w:t>
       </w:r>
     </w:p>
     <w:p>
@@ -5783,7 +6743,6 @@
         <w:rPr>
           <w:noProof/>
         </w:rPr>
-        <w:lastRenderedPageBreak/>
         <w:drawing>
           <wp:inline distT="0" distB="0" distL="0" distR="0">
             <wp:extent cx="3884371" cy="1338545"/>
@@ -5802,7 +6761,7 @@
                     </pic:cNvPicPr>
                   </pic:nvPicPr>
                   <pic:blipFill>
-                    <a:blip r:embed="rId37">
+                    <a:blip r:embed="rId41">
                       <a:extLst>
                         <a:ext uri="{28A0092B-C50C-407E-A947-70E740481C1C}">
                           <a14:useLocalDpi xmlns:a14="http://schemas.microsoft.com/office/drawing/2010/main" val="0"/>
@@ -5853,9 +6812,11 @@
       <w:r>
         <w:t xml:space="preserve">bat script that sets these </w:t>
       </w:r>
+      <w:proofErr w:type="spellStart"/>
       <w:r>
         <w:t>vairables</w:t>
       </w:r>
+      <w:proofErr w:type="spellEnd"/>
       <w:r>
         <w:t xml:space="preserve"> for us. This script will need to be run every</w:t>
       </w:r>
@@ -5877,7 +6838,7 @@
       <w:r>
         <w:t xml:space="preserve">To generate the Django Secret Key, use </w:t>
       </w:r>
-      <w:hyperlink r:id="rId38" w:history="1">
+      <w:hyperlink r:id="rId42" w:history="1">
         <w:r>
           <w:rPr>
             <w:rStyle w:val="Hyperlink"/>
@@ -5937,8 +6898,24 @@
         <w:rPr>
           <w:color w:val="00B050"/>
         </w:rPr>
-        <w:t>set DJANGO_SETTINGS_MODULE=config.settings.local</w:t>
-      </w:r>
+        <w:t>set DJANGO_SETTINGS_</w:t>
+      </w:r>
+      <w:proofErr w:type="gramStart"/>
+      <w:r>
+        <w:rPr>
+          <w:color w:val="00B050"/>
+        </w:rPr>
+        <w:t>MODULE=</w:t>
+      </w:r>
+      <w:proofErr w:type="spellStart"/>
+      <w:r>
+        <w:rPr>
+          <w:color w:val="00B050"/>
+        </w:rPr>
+        <w:t>config.settings.local</w:t>
+      </w:r>
+      <w:proofErr w:type="spellEnd"/>
+      <w:proofErr w:type="gramEnd"/>
     </w:p>
     <w:p>
       <w:pPr>
@@ -5982,7 +6959,21 @@
         <w:rPr>
           <w:color w:val="00B050"/>
         </w:rPr>
-        <w:t>set DJANGO_AWS_STORAGE_BUCKET_NAME=finprint-videos-dev</w:t>
+        <w:t>set DJANGO_AWS_STORAGE_BUCKET_NAME=</w:t>
+      </w:r>
+      <w:proofErr w:type="spellStart"/>
+      <w:r>
+        <w:rPr>
+          <w:color w:val="00B050"/>
+        </w:rPr>
+        <w:t>finprint</w:t>
+      </w:r>
+      <w:proofErr w:type="spellEnd"/>
+      <w:r>
+        <w:rPr>
+          <w:color w:val="00B050"/>
+        </w:rPr>
+        <w:t>-videos-dev</w:t>
       </w:r>
     </w:p>
     <w:p>
@@ -6036,7 +7027,21 @@
         <w:rPr>
           <w:color w:val="00B0F0"/>
         </w:rPr>
-        <w:t>fv6rqb02exmd4b@c4-g8l7+krj*!hj8jqed1)&amp;-82n-jrf7x-d</w:t>
+        <w:t>fv6rqb02exmd4b@c4-g8l7+krj</w:t>
+      </w:r>
+      <w:proofErr w:type="gramStart"/>
+      <w:r>
+        <w:rPr>
+          <w:color w:val="00B0F0"/>
+        </w:rPr>
+        <w:t>*!hj</w:t>
+      </w:r>
+      <w:proofErr w:type="gramEnd"/>
+      <w:r>
+        <w:rPr>
+          <w:color w:val="00B0F0"/>
+        </w:rPr>
+        <w:t>8jqed1)&amp;-82n-jrf7x-d</w:t>
       </w:r>
       <w:r>
         <w:rPr>
@@ -6057,8 +7062,24 @@
         <w:rPr>
           <w:color w:val="00B050"/>
         </w:rPr>
-        <w:t>set DJANGO_SETTINGS=config.settings.local</w:t>
-      </w:r>
+        <w:t>set DJANGO_</w:t>
+      </w:r>
+      <w:proofErr w:type="gramStart"/>
+      <w:r>
+        <w:rPr>
+          <w:color w:val="00B050"/>
+        </w:rPr>
+        <w:t>SETTINGS=</w:t>
+      </w:r>
+      <w:proofErr w:type="spellStart"/>
+      <w:r>
+        <w:rPr>
+          <w:color w:val="00B050"/>
+        </w:rPr>
+        <w:t>config.settings.local</w:t>
+      </w:r>
+      <w:proofErr w:type="spellEnd"/>
+      <w:proofErr w:type="gramEnd"/>
     </w:p>
     <w:p>
       <w:pPr>
@@ -6135,6 +7156,7 @@
         <w:rPr>
           <w:color w:val="FF0000"/>
         </w:rPr>
+        <w:lastRenderedPageBreak/>
         <w:t>Note: The Log, Django Key and Database URL will all have to be manually set. The AWS settings are from AWS.</w:t>
       </w:r>
     </w:p>
@@ -6252,7 +7274,21 @@
         <w:rPr>
           <w:color w:val="000000" w:themeColor="text1"/>
         </w:rPr>
-        <w:t>Install Bower in the global_finprint project directory</w:t>
+        <w:t xml:space="preserve">Install Bower in the </w:t>
+      </w:r>
+      <w:proofErr w:type="spellStart"/>
+      <w:r>
+        <w:rPr>
+          <w:color w:val="000000" w:themeColor="text1"/>
+        </w:rPr>
+        <w:t>global_finprint</w:t>
+      </w:r>
+      <w:proofErr w:type="spellEnd"/>
+      <w:r>
+        <w:rPr>
+          <w:color w:val="000000" w:themeColor="text1"/>
+        </w:rPr>
+        <w:t xml:space="preserve"> project directory</w:t>
       </w:r>
       <w:r>
         <w:rPr>
@@ -6291,7 +7327,6 @@
         <w:rPr>
           <w:color w:val="00B050"/>
         </w:rPr>
-        <w:lastRenderedPageBreak/>
         <w:t>cd C:\GFP\global_finprint</w:t>
       </w:r>
     </w:p>
@@ -6325,8 +7360,16 @@
         <w:rPr>
           <w:color w:val="00B050"/>
         </w:rPr>
-        <w:t>bower install</w:t>
-      </w:r>
+        <w:t xml:space="preserve">bower </w:t>
+      </w:r>
+      <w:proofErr w:type="gramStart"/>
+      <w:r>
+        <w:rPr>
+          <w:color w:val="00B050"/>
+        </w:rPr>
+        <w:t>install</w:t>
+      </w:r>
+      <w:proofErr w:type="gramEnd"/>
     </w:p>
     <w:p>
       <w:pPr>
@@ -6384,7 +7427,14 @@
         <w:rPr>
           <w:color w:val="000000" w:themeColor="text1"/>
         </w:rPr>
-        <w:t xml:space="preserve">Start the project </w:t>
+        <w:t xml:space="preserve">Start the </w:t>
+      </w:r>
+      <w:proofErr w:type="gramStart"/>
+      <w:r>
+        <w:rPr>
+          <w:color w:val="000000" w:themeColor="text1"/>
+        </w:rPr>
+        <w:t xml:space="preserve">project </w:t>
       </w:r>
       <w:r>
         <w:rPr>
@@ -6392,6 +7442,7 @@
         </w:rPr>
         <w:t>.</w:t>
       </w:r>
+      <w:proofErr w:type="gramEnd"/>
     </w:p>
     <w:p>
       <w:pPr>
@@ -6408,7 +7459,21 @@
         <w:rPr>
           <w:color w:val="000000" w:themeColor="text1"/>
         </w:rPr>
-        <w:t>Open the command line as administrator and change directory to the global_finprint project folder.</w:t>
+        <w:t xml:space="preserve">Open the command line as administrator and change directory to the </w:t>
+      </w:r>
+      <w:proofErr w:type="spellStart"/>
+      <w:r>
+        <w:rPr>
+          <w:color w:val="000000" w:themeColor="text1"/>
+        </w:rPr>
+        <w:t>global_finprint</w:t>
+      </w:r>
+      <w:proofErr w:type="spellEnd"/>
+      <w:r>
+        <w:rPr>
+          <w:color w:val="000000" w:themeColor="text1"/>
+        </w:rPr>
+        <w:t xml:space="preserve"> project folder.</w:t>
       </w:r>
     </w:p>
     <w:p>
@@ -6456,7 +7521,21 @@
         <w:rPr>
           <w:color w:val="00B050"/>
         </w:rPr>
-        <w:t>..\finprintenv\Scripts\activate.bat</w:t>
+        <w:t>..\</w:t>
+      </w:r>
+      <w:proofErr w:type="spellStart"/>
+      <w:r>
+        <w:rPr>
+          <w:color w:val="00B050"/>
+        </w:rPr>
+        <w:t>finprintenv</w:t>
+      </w:r>
+      <w:proofErr w:type="spellEnd"/>
+      <w:r>
+        <w:rPr>
+          <w:color w:val="00B050"/>
+        </w:rPr>
+        <w:t>\Scripts\activate.bat</w:t>
       </w:r>
     </w:p>
     <w:p>
@@ -6553,6 +7632,7 @@
           <w:noProof/>
           <w:color w:val="00B050"/>
         </w:rPr>
+        <w:lastRenderedPageBreak/>
         <w:drawing>
           <wp:inline distT="0" distB="0" distL="0" distR="0">
             <wp:extent cx="5418635" cy="2794406"/>
@@ -6571,7 +7651,7 @@
                     </pic:cNvPicPr>
                   </pic:nvPicPr>
                   <pic:blipFill>
-                    <a:blip r:embed="rId39">
+                    <a:blip r:embed="rId43">
                       <a:extLst>
                         <a:ext uri="{28A0092B-C50C-407E-A947-70E740481C1C}">
                           <a14:useLocalDpi xmlns:a14="http://schemas.microsoft.com/office/drawing/2010/main" val="0"/>
@@ -6647,17 +7727,39 @@
           <w:color w:val="000000" w:themeColor="text1"/>
         </w:rPr>
       </w:pPr>
-      <w:r>
-        <w:rPr>
-          <w:color w:val="000000" w:themeColor="text1"/>
-        </w:rPr>
-        <w:t>Next we run the following command</w:t>
-      </w:r>
-      <w:r>
-        <w:rPr>
-          <w:color w:val="000000" w:themeColor="text1"/>
-        </w:rPr>
-        <w:t xml:space="preserve">, to move all the bower and js files to static </w:t>
+      <w:proofErr w:type="gramStart"/>
+      <w:r>
+        <w:rPr>
+          <w:color w:val="000000" w:themeColor="text1"/>
+        </w:rPr>
+        <w:t>Next</w:t>
+      </w:r>
+      <w:proofErr w:type="gramEnd"/>
+      <w:r>
+        <w:rPr>
+          <w:color w:val="000000" w:themeColor="text1"/>
+        </w:rPr>
+        <w:t xml:space="preserve"> we run the following command</w:t>
+      </w:r>
+      <w:r>
+        <w:rPr>
+          <w:color w:val="000000" w:themeColor="text1"/>
+        </w:rPr>
+        <w:t xml:space="preserve">, to move all the bower and </w:t>
+      </w:r>
+      <w:proofErr w:type="spellStart"/>
+      <w:r>
+        <w:rPr>
+          <w:color w:val="000000" w:themeColor="text1"/>
+        </w:rPr>
+        <w:t>js</w:t>
+      </w:r>
+      <w:proofErr w:type="spellEnd"/>
+      <w:r>
+        <w:rPr>
+          <w:color w:val="000000" w:themeColor="text1"/>
+        </w:rPr>
+        <w:t xml:space="preserve"> files to static </w:t>
       </w:r>
       <w:r>
         <w:rPr>
@@ -6683,8 +7785,16 @@
         <w:rPr>
           <w:color w:val="00B050"/>
         </w:rPr>
-        <w:t>manage.py collectstatic</w:t>
-      </w:r>
+        <w:t xml:space="preserve">manage.py </w:t>
+      </w:r>
+      <w:proofErr w:type="spellStart"/>
+      <w:r>
+        <w:rPr>
+          <w:color w:val="00B050"/>
+        </w:rPr>
+        <w:t>collectstatic</w:t>
+      </w:r>
+      <w:proofErr w:type="spellEnd"/>
     </w:p>
     <w:p>
       <w:pPr>
@@ -6712,7 +7822,6 @@
           <w:noProof/>
           <w:color w:val="00B050"/>
         </w:rPr>
-        <w:lastRenderedPageBreak/>
         <w:drawing>
           <wp:inline distT="0" distB="0" distL="0" distR="0">
             <wp:extent cx="5259629" cy="2082545"/>
@@ -6731,7 +7840,7 @@
                     </pic:cNvPicPr>
                   </pic:nvPicPr>
                   <pic:blipFill>
-                    <a:blip r:embed="rId40">
+                    <a:blip r:embed="rId44">
                       <a:extLst>
                         <a:ext uri="{28A0092B-C50C-407E-A947-70E740481C1C}">
                           <a14:useLocalDpi xmlns:a14="http://schemas.microsoft.com/office/drawing/2010/main" val="0"/>
@@ -6784,11 +7893,19 @@
         </w:rPr>
         <w:t xml:space="preserve">cd </w:t>
       </w:r>
-      <w:r>
-        <w:rPr>
-          <w:color w:val="00B050"/>
-        </w:rPr>
-        <w:t>global_finprint/</w:t>
+      <w:proofErr w:type="spellStart"/>
+      <w:r>
+        <w:rPr>
+          <w:color w:val="00B050"/>
+        </w:rPr>
+        <w:t>global_finprint</w:t>
+      </w:r>
+      <w:proofErr w:type="spellEnd"/>
+      <w:r>
+        <w:rPr>
+          <w:color w:val="00B050"/>
+        </w:rPr>
+        <w:t>/</w:t>
       </w:r>
       <w:r>
         <w:rPr>
@@ -6827,7 +7944,7 @@
                     </pic:cNvPicPr>
                   </pic:nvPicPr>
                   <pic:blipFill>
-                    <a:blip r:embed="rId41">
+                    <a:blip r:embed="rId45">
                       <a:extLst>
                         <a:ext uri="{28A0092B-C50C-407E-A947-70E740481C1C}">
                           <a14:useLocalDpi xmlns:a14="http://schemas.microsoft.com/office/drawing/2010/main" val="0"/>
@@ -6885,6 +8002,7 @@
           <w:noProof/>
           <w:color w:val="00B050"/>
         </w:rPr>
+        <w:lastRenderedPageBreak/>
         <w:drawing>
           <wp:inline distT="0" distB="0" distL="0" distR="0">
             <wp:extent cx="5939790" cy="417195"/>
@@ -6903,7 +8021,7 @@
                     </pic:cNvPicPr>
                   </pic:nvPicPr>
                   <pic:blipFill>
-                    <a:blip r:embed="rId42">
+                    <a:blip r:embed="rId46">
                       <a:extLst>
                         <a:ext uri="{28A0092B-C50C-407E-A947-70E740481C1C}">
                           <a14:useLocalDpi xmlns:a14="http://schemas.microsoft.com/office/drawing/2010/main" val="0"/>
@@ -6953,11 +8071,19 @@
           <w:color w:val="000000" w:themeColor="text1"/>
         </w:rPr>
       </w:pPr>
-      <w:r>
-        <w:rPr>
-          <w:color w:val="000000" w:themeColor="text1"/>
-        </w:rPr>
-        <w:t>Finally we start the server.</w:t>
+      <w:proofErr w:type="gramStart"/>
+      <w:r>
+        <w:rPr>
+          <w:color w:val="000000" w:themeColor="text1"/>
+        </w:rPr>
+        <w:t>Finally</w:t>
+      </w:r>
+      <w:proofErr w:type="gramEnd"/>
+      <w:r>
+        <w:rPr>
+          <w:color w:val="000000" w:themeColor="text1"/>
+        </w:rPr>
+        <w:t xml:space="preserve"> we start the server.</w:t>
       </w:r>
     </w:p>
     <w:p>
@@ -6972,7 +8098,21 @@
         <w:rPr>
           <w:color w:val="00B050"/>
         </w:rPr>
-        <w:t>cd ../../</w:t>
+        <w:t>cd</w:t>
+      </w:r>
+      <w:proofErr w:type="gramStart"/>
+      <w:r>
+        <w:rPr>
+          <w:color w:val="00B050"/>
+        </w:rPr>
+        <w:t xml:space="preserve"> ..</w:t>
+      </w:r>
+      <w:proofErr w:type="gramEnd"/>
+      <w:r>
+        <w:rPr>
+          <w:color w:val="00B050"/>
+        </w:rPr>
+        <w:t>/../</w:t>
       </w:r>
     </w:p>
     <w:p>
@@ -6993,8 +8133,16 @@
         <w:rPr>
           <w:color w:val="00B050"/>
         </w:rPr>
-        <w:t>manage.py runserver</w:t>
-      </w:r>
+        <w:t xml:space="preserve">manage.py </w:t>
+      </w:r>
+      <w:proofErr w:type="spellStart"/>
+      <w:r>
+        <w:rPr>
+          <w:color w:val="00B050"/>
+        </w:rPr>
+        <w:t>runserver</w:t>
+      </w:r>
+      <w:proofErr w:type="spellEnd"/>
       <w:r>
         <w:rPr>
           <w:color w:val="00B050"/>
@@ -7033,7 +8181,7 @@
                     </pic:cNvPicPr>
                   </pic:nvPicPr>
                   <pic:blipFill>
-                    <a:blip r:embed="rId43">
+                    <a:blip r:embed="rId47">
                       <a:extLst>
                         <a:ext uri="{28A0092B-C50C-407E-A947-70E740481C1C}">
                           <a14:useLocalDpi xmlns:a14="http://schemas.microsoft.com/office/drawing/2010/main" val="0"/>

</xml_diff>

<commit_message>
Fixed Error in Document
</commit_message>
<xml_diff>
--- a/deploy/docs/local_dev_setup/Local_Development_Site_Setup_Windows_10.docx
+++ b/deploy/docs/local_dev_setup/Local_Development_Site_Setup_Windows_10.docx
@@ -303,8 +303,6 @@
               </w:rPr>
               <w:t>11/21</w:t>
             </w:r>
-            <w:bookmarkStart w:id="0" w:name="_GoBack"/>
-            <w:bookmarkEnd w:id="0"/>
             <w:r>
               <w:rPr>
                 <w:b/>
@@ -641,6 +639,90 @@
     <w:p>
       <w:pPr>
         <w:rPr>
+          <w:sz w:val="24"/>
+          <w:szCs w:val="24"/>
+        </w:rPr>
+      </w:pPr>
+      <w:hyperlink r:id="rId5" w:history="1">
+        <w:r>
+          <w:rPr>
+            <w:rStyle w:val="Hyperlink"/>
+            <w:sz w:val="24"/>
+            <w:szCs w:val="24"/>
+          </w:rPr>
+          <w:t>Python 3.5.4 ( 64bit )</w:t>
+        </w:r>
+      </w:hyperlink>
+    </w:p>
+    <w:p>
+      <w:pPr>
+        <w:rPr>
+          <w:rStyle w:val="Hyperlink"/>
+        </w:rPr>
+      </w:pPr>
+      <w:hyperlink r:id="rId6" w:history="1">
+        <w:r>
+          <w:rPr>
+            <w:rStyle w:val="Hyperlink"/>
+            <w:sz w:val="24"/>
+            <w:szCs w:val="24"/>
+          </w:rPr>
+          <w:t>EDB PostgreSQL 9.5.10</w:t>
+        </w:r>
+      </w:hyperlink>
+    </w:p>
+    <w:p>
+      <w:hyperlink r:id="rId7" w:history="1">
+        <w:r>
+          <w:rPr>
+            <w:rStyle w:val="Hyperlink"/>
+            <w:sz w:val="24"/>
+            <w:szCs w:val="24"/>
+          </w:rPr>
+          <w:t>OSGeo4W 64bit</w:t>
+        </w:r>
+      </w:hyperlink>
+    </w:p>
+    <w:p>
+      <w:pPr>
+        <w:rPr>
+          <w:sz w:val="24"/>
+          <w:szCs w:val="24"/>
+        </w:rPr>
+      </w:pPr>
+      <w:hyperlink r:id="rId8" w:history="1">
+        <w:r>
+          <w:rPr>
+            <w:rStyle w:val="Hyperlink"/>
+            <w:sz w:val="24"/>
+            <w:szCs w:val="24"/>
+          </w:rPr>
+          <w:t>Node.js</w:t>
+        </w:r>
+      </w:hyperlink>
+      <w:r>
+        <w:rPr>
+          <w:rStyle w:val="Hyperlink"/>
+          <w:sz w:val="24"/>
+          <w:szCs w:val="24"/>
+        </w:rPr>
+        <w:t xml:space="preserve"> 64bit</w:t>
+      </w:r>
+    </w:p>
+    <w:p>
+      <w:pPr>
+        <w:rPr>
+          <w:b/>
+          <w:sz w:val="24"/>
+          <w:szCs w:val="24"/>
+        </w:rPr>
+      </w:pPr>
+      <w:bookmarkStart w:id="0" w:name="_GoBack"/>
+      <w:bookmarkEnd w:id="0"/>
+    </w:p>
+    <w:p>
+      <w:pPr>
+        <w:rPr>
           <w:b/>
           <w:sz w:val="24"/>
           <w:szCs w:val="24"/>
@@ -703,7 +785,7 @@
         </w:rPr>
         <w:t xml:space="preserve">Print Repository to a folder using </w:t>
       </w:r>
-      <w:hyperlink r:id="rId5" w:history="1">
+      <w:hyperlink r:id="rId9" w:history="1">
         <w:r>
           <w:rPr>
             <w:rStyle w:val="Hyperlink"/>
@@ -767,7 +849,7 @@
                     </pic:cNvPicPr>
                   </pic:nvPicPr>
                   <pic:blipFill>
-                    <a:blip r:embed="rId6">
+                    <a:blip r:embed="rId10">
                       <a:extLst>
                         <a:ext uri="{28A0092B-C50C-407E-A947-70E740481C1C}">
                           <a14:useLocalDpi xmlns:a14="http://schemas.microsoft.com/office/drawing/2010/main" val="0"/>
@@ -834,6 +916,7 @@
           <w:sz w:val="24"/>
           <w:szCs w:val="24"/>
         </w:rPr>
+        <w:lastRenderedPageBreak/>
         <w:drawing>
           <wp:inline distT="0" distB="0" distL="0" distR="0">
             <wp:extent cx="1792224" cy="1344604"/>
@@ -852,7 +935,7 @@
                     </pic:cNvPicPr>
                   </pic:nvPicPr>
                   <pic:blipFill>
-                    <a:blip r:embed="rId7">
+                    <a:blip r:embed="rId11">
                       <a:extLst>
                         <a:ext uri="{28A0092B-C50C-407E-A947-70E740481C1C}">
                           <a14:useLocalDpi xmlns:a14="http://schemas.microsoft.com/office/drawing/2010/main" val="0"/>
@@ -950,7 +1033,6 @@
           <w:sz w:val="24"/>
           <w:szCs w:val="24"/>
         </w:rPr>
-        <w:lastRenderedPageBreak/>
         <w:t>Download and Install Python 3.5</w:t>
       </w:r>
       <w:r>
@@ -1028,7 +1110,7 @@
                     </pic:cNvPicPr>
                   </pic:nvPicPr>
                   <pic:blipFill>
-                    <a:blip r:embed="rId8">
+                    <a:blip r:embed="rId12">
                       <a:extLst>
                         <a:ext uri="{28A0092B-C50C-407E-A947-70E740481C1C}">
                           <a14:useLocalDpi xmlns:a14="http://schemas.microsoft.com/office/drawing/2010/main" val="0"/>
@@ -1106,7 +1188,7 @@
         </w:rPr>
         <w:t xml:space="preserve">Most of this steps in this setup can be found </w:t>
       </w:r>
-      <w:hyperlink r:id="rId9" w:anchor="django" w:history="1">
+      <w:hyperlink r:id="rId13" w:anchor="django" w:history="1">
         <w:r>
           <w:rPr>
             <w:rStyle w:val="Hyperlink"/>
@@ -1161,7 +1243,7 @@
         </w:rPr>
         <w:t xml:space="preserve">Download and Install </w:t>
       </w:r>
-      <w:hyperlink r:id="rId10" w:history="1">
+      <w:hyperlink r:id="rId14" w:history="1">
         <w:r>
           <w:rPr>
             <w:rStyle w:val="Hyperlink"/>
@@ -1275,6 +1357,7 @@
           <w:sz w:val="24"/>
           <w:szCs w:val="24"/>
         </w:rPr>
+        <w:lastRenderedPageBreak/>
         <w:drawing>
           <wp:inline distT="0" distB="0" distL="0" distR="0">
             <wp:extent cx="4776826" cy="2873375"/>
@@ -1293,7 +1376,7 @@
                     </pic:cNvPicPr>
                   </pic:nvPicPr>
                   <pic:blipFill>
-                    <a:blip r:embed="rId11">
+                    <a:blip r:embed="rId15">
                       <a:extLst>
                         <a:ext uri="{28A0092B-C50C-407E-A947-70E740481C1C}">
                           <a14:useLocalDpi xmlns:a14="http://schemas.microsoft.com/office/drawing/2010/main" val="0"/>
@@ -1436,7 +1519,7 @@
                     </pic:cNvPicPr>
                   </pic:nvPicPr>
                   <pic:blipFill>
-                    <a:blip r:embed="rId12">
+                    <a:blip r:embed="rId16">
                       <a:extLst>
                         <a:ext uri="{28A0092B-C50C-407E-A947-70E740481C1C}">
                           <a14:useLocalDpi xmlns:a14="http://schemas.microsoft.com/office/drawing/2010/main" val="0"/>
@@ -1531,6 +1614,7 @@
           <w:sz w:val="24"/>
           <w:szCs w:val="24"/>
         </w:rPr>
+        <w:lastRenderedPageBreak/>
         <w:drawing>
           <wp:inline distT="0" distB="0" distL="0" distR="0">
             <wp:extent cx="4322448" cy="2421331"/>
@@ -1549,7 +1633,7 @@
                     </pic:cNvPicPr>
                   </pic:nvPicPr>
                   <pic:blipFill>
-                    <a:blip r:embed="rId13">
+                    <a:blip r:embed="rId17">
                       <a:extLst>
                         <a:ext uri="{28A0092B-C50C-407E-A947-70E740481C1C}">
                           <a14:useLocalDpi xmlns:a14="http://schemas.microsoft.com/office/drawing/2010/main" val="0"/>
@@ -1614,7 +1698,7 @@
                     </pic:cNvPicPr>
                   </pic:nvPicPr>
                   <pic:blipFill>
-                    <a:blip r:embed="rId14">
+                    <a:blip r:embed="rId18">
                       <a:extLst>
                         <a:ext uri="{28A0092B-C50C-407E-A947-70E740481C1C}">
                           <a14:useLocalDpi xmlns:a14="http://schemas.microsoft.com/office/drawing/2010/main" val="0"/>
@@ -1671,7 +1755,6 @@
           <w:sz w:val="24"/>
           <w:szCs w:val="24"/>
         </w:rPr>
-        <w:lastRenderedPageBreak/>
         <w:drawing>
           <wp:inline distT="0" distB="0" distL="0" distR="0">
             <wp:extent cx="4089197" cy="1441945"/>
@@ -1690,7 +1773,7 @@
                     </pic:cNvPicPr>
                   </pic:nvPicPr>
                   <pic:blipFill>
-                    <a:blip r:embed="rId15">
+                    <a:blip r:embed="rId19">
                       <a:extLst>
                         <a:ext uri="{28A0092B-C50C-407E-A947-70E740481C1C}">
                           <a14:useLocalDpi xmlns:a14="http://schemas.microsoft.com/office/drawing/2010/main" val="0"/>
@@ -1745,7 +1828,7 @@
                     </pic:cNvPicPr>
                   </pic:nvPicPr>
                   <pic:blipFill>
-                    <a:blip r:embed="rId16">
+                    <a:blip r:embed="rId20">
                       <a:extLst>
                         <a:ext uri="{28A0092B-C50C-407E-A947-70E740481C1C}">
                           <a14:useLocalDpi xmlns:a14="http://schemas.microsoft.com/office/drawing/2010/main" val="0"/>
@@ -1842,6 +1925,7 @@
           <w:sz w:val="24"/>
           <w:szCs w:val="24"/>
         </w:rPr>
+        <w:lastRenderedPageBreak/>
         <w:drawing>
           <wp:inline distT="0" distB="0" distL="0" distR="0">
             <wp:extent cx="3496945" cy="1836420"/>
@@ -1860,7 +1944,7 @@
                     </pic:cNvPicPr>
                   </pic:nvPicPr>
                   <pic:blipFill>
-                    <a:blip r:embed="rId17">
+                    <a:blip r:embed="rId21">
                       <a:extLst>
                         <a:ext uri="{28A0092B-C50C-407E-A947-70E740481C1C}">
                           <a14:useLocalDpi xmlns:a14="http://schemas.microsoft.com/office/drawing/2010/main" val="0"/>
@@ -1945,7 +2029,7 @@
                     </pic:cNvPicPr>
                   </pic:nvPicPr>
                   <pic:blipFill>
-                    <a:blip r:embed="rId18">
+                    <a:blip r:embed="rId22">
                       <a:extLst>
                         <a:ext uri="{28A0092B-C50C-407E-A947-70E740481C1C}">
                           <a14:useLocalDpi xmlns:a14="http://schemas.microsoft.com/office/drawing/2010/main" val="0"/>
@@ -2030,7 +2114,7 @@
                     </pic:cNvPicPr>
                   </pic:nvPicPr>
                   <pic:blipFill>
-                    <a:blip r:embed="rId19">
+                    <a:blip r:embed="rId23">
                       <a:extLst>
                         <a:ext uri="{28A0092B-C50C-407E-A947-70E740481C1C}">
                           <a14:useLocalDpi xmlns:a14="http://schemas.microsoft.com/office/drawing/2010/main" val="0"/>
@@ -2079,7 +2163,6 @@
           <w:sz w:val="24"/>
           <w:szCs w:val="24"/>
         </w:rPr>
-        <w:lastRenderedPageBreak/>
         <w:t>Enter the location of the PastgreS</w:t>
       </w:r>
       <w:r>
@@ -2153,7 +2236,7 @@
                     <pic:cNvPicPr/>
                   </pic:nvPicPr>
                   <pic:blipFill>
-                    <a:blip r:embed="rId20"/>
+                    <a:blip r:embed="rId24"/>
                     <a:stretch>
                       <a:fillRect/>
                     </a:stretch>
@@ -2233,7 +2316,7 @@
         </w:rPr>
         <w:t xml:space="preserve">Download and Install </w:t>
       </w:r>
-      <w:hyperlink r:id="rId21" w:history="1">
+      <w:hyperlink r:id="rId25" w:history="1">
         <w:r>
           <w:rPr>
             <w:rStyle w:val="Hyperlink"/>
@@ -2348,7 +2431,7 @@
                     </pic:cNvPicPr>
                   </pic:nvPicPr>
                   <pic:blipFill>
-                    <a:blip r:embed="rId22">
+                    <a:blip r:embed="rId26">
                       <a:extLst>
                         <a:ext uri="{28A0092B-C50C-407E-A947-70E740481C1C}">
                           <a14:useLocalDpi xmlns:a14="http://schemas.microsoft.com/office/drawing/2010/main" val="0"/>
@@ -2423,7 +2506,7 @@
                     </pic:cNvPicPr>
                   </pic:nvPicPr>
                   <pic:blipFill>
-                    <a:blip r:embed="rId23">
+                    <a:blip r:embed="rId27">
                       <a:extLst>
                         <a:ext uri="{28A0092B-C50C-407E-A947-70E740481C1C}">
                           <a14:useLocalDpi xmlns:a14="http://schemas.microsoft.com/office/drawing/2010/main" val="0"/>
@@ -2479,7 +2562,6 @@
           <w:sz w:val="24"/>
           <w:szCs w:val="24"/>
         </w:rPr>
-        <w:lastRenderedPageBreak/>
         <w:t>Ensure that only the GDAL Package is selected</w:t>
       </w:r>
     </w:p>
@@ -2516,7 +2598,7 @@
                     </pic:cNvPicPr>
                   </pic:nvPicPr>
                   <pic:blipFill>
-                    <a:blip r:embed="rId24">
+                    <a:blip r:embed="rId28">
                       <a:extLst>
                         <a:ext uri="{28A0092B-C50C-407E-A947-70E740481C1C}">
                           <a14:useLocalDpi xmlns:a14="http://schemas.microsoft.com/office/drawing/2010/main" val="0"/>
@@ -2591,6 +2673,7 @@
           <w:sz w:val="24"/>
           <w:szCs w:val="24"/>
         </w:rPr>
+        <w:lastRenderedPageBreak/>
         <w:drawing>
           <wp:inline distT="0" distB="0" distL="0" distR="0">
             <wp:extent cx="3591763" cy="2060413"/>
@@ -2609,7 +2692,7 @@
                     </pic:cNvPicPr>
                   </pic:nvPicPr>
                   <pic:blipFill>
-                    <a:blip r:embed="rId25">
+                    <a:blip r:embed="rId29">
                       <a:extLst>
                         <a:ext uri="{28A0092B-C50C-407E-A947-70E740481C1C}">
                           <a14:useLocalDpi xmlns:a14="http://schemas.microsoft.com/office/drawing/2010/main" val="0"/>
@@ -2714,7 +2797,7 @@
                     </pic:cNvPicPr>
                   </pic:nvPicPr>
                   <pic:blipFill>
-                    <a:blip r:embed="rId26">
+                    <a:blip r:embed="rId30">
                       <a:extLst>
                         <a:ext uri="{28A0092B-C50C-407E-A947-70E740481C1C}">
                           <a14:useLocalDpi xmlns:a14="http://schemas.microsoft.com/office/drawing/2010/main" val="0"/>
@@ -2798,7 +2881,6 @@
           <w:sz w:val="24"/>
           <w:szCs w:val="24"/>
         </w:rPr>
-        <w:lastRenderedPageBreak/>
         <w:drawing>
           <wp:inline distT="0" distB="0" distL="0" distR="0">
             <wp:extent cx="3006547" cy="1267367"/>
@@ -2817,7 +2899,7 @@
                     </pic:cNvPicPr>
                   </pic:nvPicPr>
                   <pic:blipFill>
-                    <a:blip r:embed="rId27">
+                    <a:blip r:embed="rId31">
                       <a:extLst>
                         <a:ext uri="{28A0092B-C50C-407E-A947-70E740481C1C}">
                           <a14:useLocalDpi xmlns:a14="http://schemas.microsoft.com/office/drawing/2010/main" val="0"/>
@@ -2918,7 +3000,7 @@
                     <pic:cNvPicPr/>
                   </pic:nvPicPr>
                   <pic:blipFill>
-                    <a:blip r:embed="rId28"/>
+                    <a:blip r:embed="rId32"/>
                     <a:stretch>
                       <a:fillRect/>
                     </a:stretch>
@@ -2982,7 +3064,7 @@
                     </pic:cNvPicPr>
                   </pic:nvPicPr>
                   <pic:blipFill>
-                    <a:blip r:embed="rId23">
+                    <a:blip r:embed="rId27">
                       <a:extLst>
                         <a:ext uri="{28A0092B-C50C-407E-A947-70E740481C1C}">
                           <a14:useLocalDpi xmlns:a14="http://schemas.microsoft.com/office/drawing/2010/main" val="0"/>
@@ -3091,6 +3173,7 @@
           <w:sz w:val="24"/>
           <w:szCs w:val="24"/>
         </w:rPr>
+        <w:lastRenderedPageBreak/>
         <w:drawing>
           <wp:inline distT="0" distB="0" distL="0" distR="0">
             <wp:extent cx="4842009" cy="1353312"/>
@@ -3109,7 +3192,7 @@
                     </pic:cNvPicPr>
                   </pic:nvPicPr>
                   <pic:blipFill>
-                    <a:blip r:embed="rId29">
+                    <a:blip r:embed="rId33">
                       <a:extLst>
                         <a:ext uri="{28A0092B-C50C-407E-A947-70E740481C1C}">
                           <a14:useLocalDpi xmlns:a14="http://schemas.microsoft.com/office/drawing/2010/main" val="0"/>
@@ -3184,7 +3267,7 @@
                     </pic:cNvPicPr>
                   </pic:nvPicPr>
                   <pic:blipFill>
-                    <a:blip r:embed="rId30">
+                    <a:blip r:embed="rId34">
                       <a:extLst>
                         <a:ext uri="{28A0092B-C50C-407E-A947-70E740481C1C}">
                           <a14:useLocalDpi xmlns:a14="http://schemas.microsoft.com/office/drawing/2010/main" val="0"/>
@@ -3273,7 +3356,6 @@
           <w:sz w:val="24"/>
           <w:szCs w:val="24"/>
         </w:rPr>
-        <w:lastRenderedPageBreak/>
         <w:t>Add environmental Var</w:t>
       </w:r>
       <w:r>
@@ -4111,7 +4193,7 @@
                     <pic:cNvPicPr/>
                   </pic:nvPicPr>
                   <pic:blipFill>
-                    <a:blip r:embed="rId31"/>
+                    <a:blip r:embed="rId35"/>
                     <a:stretch>
                       <a:fillRect/>
                     </a:stretch>
@@ -4472,7 +4554,6 @@
           <w:sz w:val="24"/>
           <w:szCs w:val="24"/>
         </w:rPr>
-        <w:lastRenderedPageBreak/>
         <w:t xml:space="preserve">Next we install the python requirements for the project. These requirements are located in the </w:t>
       </w:r>
       <w:r>
@@ -4799,7 +4880,7 @@
                     </pic:cNvPicPr>
                   </pic:nvPicPr>
                   <pic:blipFill>
-                    <a:blip r:embed="rId32">
+                    <a:blip r:embed="rId36">
                       <a:extLst>
                         <a:ext uri="{28A0092B-C50C-407E-A947-70E740481C1C}">
                           <a14:useLocalDpi xmlns:a14="http://schemas.microsoft.com/office/drawing/2010/main" val="0"/>
@@ -5011,7 +5092,7 @@
         </w:rPr>
         <w:t xml:space="preserve"> install </w:t>
       </w:r>
-      <w:hyperlink r:id="rId33" w:history="1">
+      <w:hyperlink r:id="rId37" w:history="1">
         <w:r>
           <w:rPr>
             <w:rStyle w:val="Hyperlink"/>
@@ -5099,7 +5180,7 @@
                     <pic:cNvPicPr/>
                   </pic:nvPicPr>
                   <pic:blipFill>
-                    <a:blip r:embed="rId34"/>
+                    <a:blip r:embed="rId38"/>
                     <a:stretch>
                       <a:fillRect/>
                     </a:stretch>
@@ -5189,6 +5270,7 @@
           <w:sz w:val="24"/>
           <w:szCs w:val="24"/>
         </w:rPr>
+        <w:lastRenderedPageBreak/>
         <w:drawing>
           <wp:inline distT="0" distB="0" distL="0" distR="0">
             <wp:extent cx="5457190" cy="760730"/>
@@ -5207,7 +5289,7 @@
                     </pic:cNvPicPr>
                   </pic:nvPicPr>
                   <pic:blipFill>
-                    <a:blip r:embed="rId35">
+                    <a:blip r:embed="rId39">
                       <a:extLst>
                         <a:ext uri="{28A0092B-C50C-407E-A947-70E740481C1C}">
                           <a14:useLocalDpi xmlns:a14="http://schemas.microsoft.com/office/drawing/2010/main" val="0"/>
@@ -5403,7 +5485,6 @@
         <w:ind w:left="1440"/>
       </w:pPr>
       <w:r>
-        <w:lastRenderedPageBreak/>
         <w:t>You should be taken back to the command prompt if successful.</w:t>
       </w:r>
     </w:p>
@@ -5493,7 +5574,7 @@
                     </pic:cNvPicPr>
                   </pic:nvPicPr>
                   <pic:blipFill>
-                    <a:blip r:embed="rId36">
+                    <a:blip r:embed="rId40">
                       <a:extLst>
                         <a:ext uri="{28A0092B-C50C-407E-A947-70E740481C1C}">
                           <a14:useLocalDpi xmlns:a14="http://schemas.microsoft.com/office/drawing/2010/main" val="0"/>
@@ -5594,6 +5675,7 @@
         </w:numPr>
       </w:pPr>
       <w:r>
+        <w:lastRenderedPageBreak/>
         <w:t xml:space="preserve">Login to the finprint database and create </w:t>
       </w:r>
       <w:r>
@@ -5783,7 +5865,6 @@
         <w:rPr>
           <w:noProof/>
         </w:rPr>
-        <w:lastRenderedPageBreak/>
         <w:drawing>
           <wp:inline distT="0" distB="0" distL="0" distR="0">
             <wp:extent cx="3884371" cy="1338545"/>
@@ -5802,7 +5883,7 @@
                     </pic:cNvPicPr>
                   </pic:nvPicPr>
                   <pic:blipFill>
-                    <a:blip r:embed="rId37">
+                    <a:blip r:embed="rId41">
                       <a:extLst>
                         <a:ext uri="{28A0092B-C50C-407E-A947-70E740481C1C}">
                           <a14:useLocalDpi xmlns:a14="http://schemas.microsoft.com/office/drawing/2010/main" val="0"/>
@@ -5877,7 +5958,7 @@
       <w:r>
         <w:t xml:space="preserve">To generate the Django Secret Key, use </w:t>
       </w:r>
-      <w:hyperlink r:id="rId38" w:history="1">
+      <w:hyperlink r:id="rId42" w:history="1">
         <w:r>
           <w:rPr>
             <w:rStyle w:val="Hyperlink"/>
@@ -6135,6 +6216,7 @@
         <w:rPr>
           <w:color w:val="FF0000"/>
         </w:rPr>
+        <w:lastRenderedPageBreak/>
         <w:t>Note: The Log, Django Key and Database URL will all have to be manually set. The AWS settings are from AWS.</w:t>
       </w:r>
     </w:p>
@@ -6291,7 +6373,6 @@
         <w:rPr>
           <w:color w:val="00B050"/>
         </w:rPr>
-        <w:lastRenderedPageBreak/>
         <w:t>cd C:\GFP\global_finprint</w:t>
       </w:r>
     </w:p>
@@ -6553,6 +6634,7 @@
           <w:noProof/>
           <w:color w:val="00B050"/>
         </w:rPr>
+        <w:lastRenderedPageBreak/>
         <w:drawing>
           <wp:inline distT="0" distB="0" distL="0" distR="0">
             <wp:extent cx="5418635" cy="2794406"/>
@@ -6571,7 +6653,7 @@
                     </pic:cNvPicPr>
                   </pic:nvPicPr>
                   <pic:blipFill>
-                    <a:blip r:embed="rId39">
+                    <a:blip r:embed="rId43">
                       <a:extLst>
                         <a:ext uri="{28A0092B-C50C-407E-A947-70E740481C1C}">
                           <a14:useLocalDpi xmlns:a14="http://schemas.microsoft.com/office/drawing/2010/main" val="0"/>
@@ -6712,7 +6794,6 @@
           <w:noProof/>
           <w:color w:val="00B050"/>
         </w:rPr>
-        <w:lastRenderedPageBreak/>
         <w:drawing>
           <wp:inline distT="0" distB="0" distL="0" distR="0">
             <wp:extent cx="5259629" cy="2082545"/>
@@ -6731,7 +6812,7 @@
                     </pic:cNvPicPr>
                   </pic:nvPicPr>
                   <pic:blipFill>
-                    <a:blip r:embed="rId40">
+                    <a:blip r:embed="rId44">
                       <a:extLst>
                         <a:ext uri="{28A0092B-C50C-407E-A947-70E740481C1C}">
                           <a14:useLocalDpi xmlns:a14="http://schemas.microsoft.com/office/drawing/2010/main" val="0"/>
@@ -6827,7 +6908,7 @@
                     </pic:cNvPicPr>
                   </pic:nvPicPr>
                   <pic:blipFill>
-                    <a:blip r:embed="rId41">
+                    <a:blip r:embed="rId45">
                       <a:extLst>
                         <a:ext uri="{28A0092B-C50C-407E-A947-70E740481C1C}">
                           <a14:useLocalDpi xmlns:a14="http://schemas.microsoft.com/office/drawing/2010/main" val="0"/>
@@ -6885,6 +6966,7 @@
           <w:noProof/>
           <w:color w:val="00B050"/>
         </w:rPr>
+        <w:lastRenderedPageBreak/>
         <w:drawing>
           <wp:inline distT="0" distB="0" distL="0" distR="0">
             <wp:extent cx="5939790" cy="417195"/>
@@ -6903,7 +6985,7 @@
                     </pic:cNvPicPr>
                   </pic:nvPicPr>
                   <pic:blipFill>
-                    <a:blip r:embed="rId42">
+                    <a:blip r:embed="rId46">
                       <a:extLst>
                         <a:ext uri="{28A0092B-C50C-407E-A947-70E740481C1C}">
                           <a14:useLocalDpi xmlns:a14="http://schemas.microsoft.com/office/drawing/2010/main" val="0"/>
@@ -7033,7 +7115,7 @@
                     </pic:cNvPicPr>
                   </pic:nvPicPr>
                   <pic:blipFill>
-                    <a:blip r:embed="rId43">
+                    <a:blip r:embed="rId47">
                       <a:extLst>
                         <a:ext uri="{28A0092B-C50C-407E-A947-70E740481C1C}">
                           <a14:useLocalDpi xmlns:a14="http://schemas.microsoft.com/office/drawing/2010/main" val="0"/>

</xml_diff>